<commit_message>
priloha 3 zaklad telo
</commit_message>
<xml_diff>
--- a/diplomovka/moja_praca/príoha 2 nasadenie na IIS server.docx
+++ b/diplomovka/moja_praca/príoha 2 nasadenie na IIS server.docx
@@ -18,7 +18,23 @@
           <w:bCs/>
           <w:szCs w:val="24"/>
         </w:rPr>
-        <w:t>Príloha 2 – Postup nasadenia webovej služby na IIS server</w:t>
+        <w:t xml:space="preserve">Príloha 2 – Postup nasadenia webovej služby </w:t>
+      </w:r>
+      <w:r>
+        <w:rPr>
+          <w:b/>
+          <w:bCs/>
+          <w:szCs w:val="24"/>
+        </w:rPr>
+        <w:t xml:space="preserve">a klienta </w:t>
+      </w:r>
+      <w:r>
+        <w:rPr>
+          <w:b/>
+          <w:bCs/>
+          <w:szCs w:val="24"/>
+        </w:rPr>
+        <w:t>na IIS server</w:t>
       </w:r>
     </w:p>
     <w:p>
@@ -448,14 +464,7 @@
           <w:sz w:val="24"/>
           <w:szCs w:val="24"/>
         </w:rPr>
-        <w:t>-</w:t>
-      </w:r>
-      <w:r>
-        <w:rPr>
-          <w:sz w:val="24"/>
-          <w:szCs w:val="24"/>
-        </w:rPr>
-        <w:t>"Zapnúť alebo vypnúť funkcie systému Windows".</w:t>
+        <w:t>-"Zapnúť alebo vypnúť funkcie systému Windows".</w:t>
       </w:r>
     </w:p>
     <w:p>
@@ -2403,13 +2412,30 @@
       </w:r>
       <w:proofErr w:type="spellEnd"/>
       <w:r>
-        <w:t xml:space="preserve"> sa v úvodných riadkoch webovej služby).</w:t>
+        <w:t xml:space="preserve"> sa v úvodných riadkoch </w:t>
+      </w:r>
+      <w:r>
+        <w:rPr>
+          <w:lang w:val="en-US"/>
+        </w:rPr>
+        <w:t>“</w:t>
+      </w:r>
+      <w:proofErr w:type="spellStart"/>
+      <w:r>
+        <w:t>book_services.asmx.cs</w:t>
+      </w:r>
+      <w:proofErr w:type="spellEnd"/>
+      <w:r>
+        <w:t>“</w:t>
+      </w:r>
+      <w:r>
+        <w:t>).</w:t>
       </w:r>
       <w:r>
         <w:t xml:space="preserve"> </w:t>
       </w:r>
       <w:r>
-        <w:t xml:space="preserve"> Tieto XML s</w:t>
+        <w:t>Tieto XML s</w:t>
       </w:r>
       <w:r>
         <w:t>ú</w:t>
@@ -2448,6 +2474,1211 @@
       <w:r>
         <w:t xml:space="preserve">. </w:t>
       </w:r>
+    </w:p>
+    <w:p>
+      <w:pPr>
+        <w:pStyle w:val="Odsekzoznamu"/>
+        <w:numPr>
+          <w:ilvl w:val="0"/>
+          <w:numId w:val="1"/>
+        </w:numPr>
+      </w:pPr>
+      <w:r>
+        <w:t xml:space="preserve">Po </w:t>
+      </w:r>
+      <w:proofErr w:type="spellStart"/>
+      <w:r>
+        <w:t>zvladnutí</w:t>
+      </w:r>
+      <w:proofErr w:type="spellEnd"/>
+      <w:r>
+        <w:t xml:space="preserve"> všetkých </w:t>
+      </w:r>
+      <w:proofErr w:type="spellStart"/>
+      <w:r>
+        <w:t>prechádzajucich</w:t>
+      </w:r>
+      <w:proofErr w:type="spellEnd"/>
+      <w:r>
+        <w:t xml:space="preserve"> krokov </w:t>
+      </w:r>
+      <w:proofErr w:type="spellStart"/>
+      <w:r>
+        <w:t>možeme</w:t>
+      </w:r>
+      <w:proofErr w:type="spellEnd"/>
+      <w:r>
+        <w:t xml:space="preserve"> zadať </w:t>
+      </w:r>
+      <w:proofErr w:type="spellStart"/>
+      <w:r>
+        <w:t>url</w:t>
+      </w:r>
+      <w:proofErr w:type="spellEnd"/>
+      <w:r>
+        <w:t xml:space="preserve"> našej </w:t>
+      </w:r>
+      <w:proofErr w:type="spellStart"/>
+      <w:r>
+        <w:t>vytvorejen</w:t>
+      </w:r>
+      <w:proofErr w:type="spellEnd"/>
+      <w:r>
+        <w:t xml:space="preserve"> webovej stránky do prehliadača a mala by sa nám </w:t>
+      </w:r>
+      <w:proofErr w:type="spellStart"/>
+      <w:r>
+        <w:t>zobratiť</w:t>
+      </w:r>
+      <w:proofErr w:type="spellEnd"/>
+      <w:r>
+        <w:t xml:space="preserve"> obrazovka ako na </w:t>
+      </w:r>
+      <w:proofErr w:type="spellStart"/>
+      <w:r>
+        <w:t>obrazku</w:t>
+      </w:r>
+      <w:proofErr w:type="spellEnd"/>
+      <w:r>
+        <w:t>.</w:t>
+      </w:r>
+    </w:p>
+    <w:p>
+      <w:pPr>
+        <w:pStyle w:val="Odsekzoznamu"/>
+        <w:ind w:firstLine="0"/>
+      </w:pPr>
+      <w:r>
+        <w:drawing>
+          <wp:anchor distT="0" distB="0" distL="114300" distR="114300" simplePos="0" relativeHeight="251674624" behindDoc="0" locked="0" layoutInCell="1" allowOverlap="1" wp14:anchorId="797B41D2" wp14:editId="22981E5B">
+            <wp:simplePos x="0" y="0"/>
+            <wp:positionH relativeFrom="column">
+              <wp:posOffset>304165</wp:posOffset>
+            </wp:positionH>
+            <wp:positionV relativeFrom="paragraph">
+              <wp:posOffset>183515</wp:posOffset>
+            </wp:positionV>
+            <wp:extent cx="5760720" cy="2531745"/>
+            <wp:effectExtent l="0" t="0" r="0" b="1905"/>
+            <wp:wrapSquare wrapText="bothSides"/>
+            <wp:docPr id="2089341197" name="Obrázok 1"/>
+            <wp:cNvGraphicFramePr>
+              <a:graphicFrameLocks xmlns:a="http://schemas.openxmlformats.org/drawingml/2006/main" noChangeAspect="1"/>
+            </wp:cNvGraphicFramePr>
+            <a:graphic xmlns:a="http://schemas.openxmlformats.org/drawingml/2006/main">
+              <a:graphicData uri="http://schemas.openxmlformats.org/drawingml/2006/picture">
+                <pic:pic xmlns:pic="http://schemas.openxmlformats.org/drawingml/2006/picture">
+                  <pic:nvPicPr>
+                    <pic:cNvPr id="2089341197" name=""/>
+                    <pic:cNvPicPr/>
+                  </pic:nvPicPr>
+                  <pic:blipFill>
+                    <a:blip r:embed="rId13">
+                      <a:extLst>
+                        <a:ext uri="{28A0092B-C50C-407E-A947-70E740481C1C}">
+                          <a14:useLocalDpi xmlns:a14="http://schemas.microsoft.com/office/drawing/2010/main" val="0"/>
+                        </a:ext>
+                      </a:extLst>
+                    </a:blip>
+                    <a:stretch>
+                      <a:fillRect/>
+                    </a:stretch>
+                  </pic:blipFill>
+                  <pic:spPr>
+                    <a:xfrm>
+                      <a:off x="0" y="0"/>
+                      <a:ext cx="5760720" cy="2531745"/>
+                    </a:xfrm>
+                    <a:prstGeom prst="rect">
+                      <a:avLst/>
+                    </a:prstGeom>
+                  </pic:spPr>
+                </pic:pic>
+              </a:graphicData>
+            </a:graphic>
+            <wp14:sizeRelH relativeFrom="page">
+              <wp14:pctWidth>0</wp14:pctWidth>
+            </wp14:sizeRelH>
+            <wp14:sizeRelV relativeFrom="page">
+              <wp14:pctHeight>0</wp14:pctHeight>
+            </wp14:sizeRelV>
+          </wp:anchor>
+        </w:drawing>
+      </w:r>
+    </w:p>
+    <w:p>
+      <w:pPr>
+        <w:pStyle w:val="Odsekzoznamu"/>
+        <w:ind w:firstLine="0"/>
+      </w:pPr>
+    </w:p>
+    <w:p>
+      <w:pPr>
+        <w:pStyle w:val="Odsekzoznamu"/>
+        <w:numPr>
+          <w:ilvl w:val="0"/>
+          <w:numId w:val="1"/>
+        </w:numPr>
+      </w:pPr>
+      <w:bookmarkStart w:id="0" w:name="_Toc130727033"/>
+      <w:r>
+        <w:t xml:space="preserve">K hlavnej stránke klienta sa dostaneme ak </w:t>
+      </w:r>
+      <w:proofErr w:type="spellStart"/>
+      <w:r>
+        <w:t>knikneme</w:t>
+      </w:r>
+      <w:proofErr w:type="spellEnd"/>
+      <w:r>
+        <w:t xml:space="preserve"> na </w:t>
+      </w:r>
+      <w:r>
+        <w:t xml:space="preserve">priečinok </w:t>
+      </w:r>
+      <w:r>
+        <w:rPr>
+          <w:lang w:val="en-US"/>
+        </w:rPr>
+        <w:t>“static”.</w:t>
+      </w:r>
+    </w:p>
+    <w:p>
+      <w:pPr>
+        <w:pStyle w:val="Nadpis3"/>
+        <w:numPr>
+          <w:ilvl w:val="0"/>
+          <w:numId w:val="0"/>
+        </w:numPr>
+      </w:pPr>
+      <w:r>
+        <w:lastRenderedPageBreak/>
+        <w:drawing>
+          <wp:inline distT="0" distB="0" distL="0" distR="0" wp14:anchorId="3932BDC5" wp14:editId="07AC9B13">
+            <wp:extent cx="5760720" cy="2733040"/>
+            <wp:effectExtent l="0" t="0" r="0" b="0"/>
+            <wp:docPr id="999402207" name="Obrázok 1"/>
+            <wp:cNvGraphicFramePr>
+              <a:graphicFrameLocks xmlns:a="http://schemas.openxmlformats.org/drawingml/2006/main" noChangeAspect="1"/>
+            </wp:cNvGraphicFramePr>
+            <a:graphic xmlns:a="http://schemas.openxmlformats.org/drawingml/2006/main">
+              <a:graphicData uri="http://schemas.openxmlformats.org/drawingml/2006/picture">
+                <pic:pic xmlns:pic="http://schemas.openxmlformats.org/drawingml/2006/picture">
+                  <pic:nvPicPr>
+                    <pic:cNvPr id="999402207" name=""/>
+                    <pic:cNvPicPr/>
+                  </pic:nvPicPr>
+                  <pic:blipFill>
+                    <a:blip r:embed="rId14"/>
+                    <a:stretch>
+                      <a:fillRect/>
+                    </a:stretch>
+                  </pic:blipFill>
+                  <pic:spPr>
+                    <a:xfrm>
+                      <a:off x="0" y="0"/>
+                      <a:ext cx="5760720" cy="2733040"/>
+                    </a:xfrm>
+                    <a:prstGeom prst="rect">
+                      <a:avLst/>
+                    </a:prstGeom>
+                  </pic:spPr>
+                </pic:pic>
+              </a:graphicData>
+            </a:graphic>
+          </wp:inline>
+        </w:drawing>
+      </w:r>
+    </w:p>
+    <w:p>
+      <w:pPr>
+        <w:pStyle w:val="Nadpis3"/>
+        <w:numPr>
+          <w:ilvl w:val="0"/>
+          <w:numId w:val="0"/>
+        </w:numPr>
+      </w:pPr>
+    </w:p>
+    <w:p>
+      <w:pPr>
+        <w:pStyle w:val="Nadpis3"/>
+        <w:numPr>
+          <w:ilvl w:val="0"/>
+          <w:numId w:val="0"/>
+        </w:numPr>
+      </w:pPr>
+      <w:r>
+        <w:rPr>
+          <w:noProof/>
+        </w:rPr>
+        <w:drawing>
+          <wp:anchor distT="0" distB="0" distL="114300" distR="114300" simplePos="0" relativeHeight="251673600" behindDoc="0" locked="0" layoutInCell="1" allowOverlap="1" wp14:anchorId="2004FB61" wp14:editId="7A2C7168">
+            <wp:simplePos x="0" y="0"/>
+            <wp:positionH relativeFrom="column">
+              <wp:posOffset>659765</wp:posOffset>
+            </wp:positionH>
+            <wp:positionV relativeFrom="paragraph">
+              <wp:posOffset>380365</wp:posOffset>
+            </wp:positionV>
+            <wp:extent cx="2004060" cy="2626360"/>
+            <wp:effectExtent l="0" t="0" r="0" b="2540"/>
+            <wp:wrapTopAndBottom/>
+            <wp:docPr id="7" name="Obrázok 7"/>
+            <wp:cNvGraphicFramePr>
+              <a:graphicFrameLocks xmlns:a="http://schemas.openxmlformats.org/drawingml/2006/main" noChangeAspect="1"/>
+            </wp:cNvGraphicFramePr>
+            <a:graphic xmlns:a="http://schemas.openxmlformats.org/drawingml/2006/main">
+              <a:graphicData uri="http://schemas.openxmlformats.org/drawingml/2006/picture">
+                <pic:pic xmlns:pic="http://schemas.openxmlformats.org/drawingml/2006/picture">
+                  <pic:nvPicPr>
+                    <pic:cNvPr id="1" name=""/>
+                    <pic:cNvPicPr/>
+                  </pic:nvPicPr>
+                  <pic:blipFill>
+                    <a:blip r:embed="rId15"/>
+                    <a:stretch>
+                      <a:fillRect/>
+                    </a:stretch>
+                  </pic:blipFill>
+                  <pic:spPr>
+                    <a:xfrm>
+                      <a:off x="0" y="0"/>
+                      <a:ext cx="2004060" cy="2626360"/>
+                    </a:xfrm>
+                    <a:prstGeom prst="rect">
+                      <a:avLst/>
+                    </a:prstGeom>
+                  </pic:spPr>
+                </pic:pic>
+              </a:graphicData>
+            </a:graphic>
+            <wp14:sizeRelH relativeFrom="page">
+              <wp14:pctWidth>0</wp14:pctWidth>
+            </wp14:sizeRelH>
+            <wp14:sizeRelV relativeFrom="page">
+              <wp14:pctHeight>0</wp14:pctHeight>
+            </wp14:sizeRelV>
+          </wp:anchor>
+        </w:drawing>
+      </w:r>
+      <w:r>
+        <w:t xml:space="preserve">Popis riešenia vo </w:t>
+      </w:r>
+      <w:proofErr w:type="spellStart"/>
+      <w:r>
+        <w:t>Visual</w:t>
+      </w:r>
+      <w:proofErr w:type="spellEnd"/>
+      <w:r>
+        <w:t xml:space="preserve"> </w:t>
+      </w:r>
+      <w:proofErr w:type="spellStart"/>
+      <w:r>
+        <w:t>Studiu</w:t>
+      </w:r>
+      <w:bookmarkEnd w:id="0"/>
+      <w:proofErr w:type="spellEnd"/>
+      <w:r>
+        <w:t xml:space="preserve"> </w:t>
+      </w:r>
+    </w:p>
+    <w:p>
+      <w:pPr>
+        <w:keepNext/>
+      </w:pPr>
+    </w:p>
+    <w:p>
+      <w:pPr>
+        <w:pStyle w:val="Popis"/>
+        <w:rPr>
+          <w:color w:val="000000" w:themeColor="text1"/>
+          <w:sz w:val="24"/>
+          <w:szCs w:val="24"/>
+        </w:rPr>
+      </w:pPr>
+      <w:bookmarkStart w:id="1" w:name="_Toc129424057"/>
+      <w:bookmarkStart w:id="2" w:name="_Toc129424309"/>
+      <w:bookmarkStart w:id="3" w:name="_Toc129425047"/>
+      <w:bookmarkStart w:id="4" w:name="_Toc129426608"/>
+      <w:bookmarkStart w:id="5" w:name="_Toc130027894"/>
+      <w:bookmarkStart w:id="6" w:name="_Toc130061400"/>
+      <w:bookmarkStart w:id="7" w:name="_Toc130062836"/>
+      <w:bookmarkStart w:id="8" w:name="_Toc130062892"/>
+      <w:bookmarkStart w:id="9" w:name="_Toc130063027"/>
+      <w:bookmarkStart w:id="10" w:name="_Toc130903713"/>
+      <w:bookmarkStart w:id="11" w:name="_Toc130905351"/>
+      <w:r>
+        <w:rPr>
+          <w:color w:val="000000" w:themeColor="text1"/>
+          <w:sz w:val="24"/>
+          <w:szCs w:val="24"/>
+        </w:rPr>
+        <w:t xml:space="preserve">Obrázok </w:t>
+      </w:r>
+      <w:r>
+        <w:rPr>
+          <w:color w:val="000000" w:themeColor="text1"/>
+          <w:sz w:val="24"/>
+          <w:szCs w:val="24"/>
+        </w:rPr>
+        <w:fldChar w:fldCharType="begin"/>
+      </w:r>
+      <w:r>
+        <w:rPr>
+          <w:color w:val="000000" w:themeColor="text1"/>
+          <w:sz w:val="24"/>
+          <w:szCs w:val="24"/>
+        </w:rPr>
+        <w:instrText xml:space="preserve"> SEQ Obrázok \* ARABIC </w:instrText>
+      </w:r>
+      <w:r>
+        <w:rPr>
+          <w:color w:val="000000" w:themeColor="text1"/>
+          <w:sz w:val="24"/>
+          <w:szCs w:val="24"/>
+        </w:rPr>
+        <w:fldChar w:fldCharType="separate"/>
+      </w:r>
+      <w:r>
+        <w:rPr>
+          <w:noProof/>
+          <w:color w:val="000000" w:themeColor="text1"/>
+          <w:sz w:val="24"/>
+          <w:szCs w:val="24"/>
+        </w:rPr>
+        <w:t>17</w:t>
+      </w:r>
+      <w:r>
+        <w:rPr>
+          <w:color w:val="000000" w:themeColor="text1"/>
+          <w:sz w:val="24"/>
+          <w:szCs w:val="24"/>
+        </w:rPr>
+        <w:fldChar w:fldCharType="end"/>
+      </w:r>
+      <w:r>
+        <w:rPr>
+          <w:color w:val="000000" w:themeColor="text1"/>
+          <w:sz w:val="24"/>
+          <w:szCs w:val="24"/>
+        </w:rPr>
+        <w:t xml:space="preserve">: </w:t>
+      </w:r>
+      <w:proofErr w:type="spellStart"/>
+      <w:r>
+        <w:rPr>
+          <w:color w:val="000000" w:themeColor="text1"/>
+          <w:sz w:val="24"/>
+          <w:szCs w:val="24"/>
+        </w:rPr>
+        <w:t>Solution</w:t>
+      </w:r>
+      <w:proofErr w:type="spellEnd"/>
+      <w:r>
+        <w:rPr>
+          <w:color w:val="000000" w:themeColor="text1"/>
+          <w:sz w:val="24"/>
+          <w:szCs w:val="24"/>
+        </w:rPr>
+        <w:t xml:space="preserve"> vo </w:t>
+      </w:r>
+      <w:proofErr w:type="spellStart"/>
+      <w:r>
+        <w:rPr>
+          <w:color w:val="000000" w:themeColor="text1"/>
+          <w:sz w:val="24"/>
+          <w:szCs w:val="24"/>
+        </w:rPr>
+        <w:t>Visual</w:t>
+      </w:r>
+      <w:proofErr w:type="spellEnd"/>
+      <w:r>
+        <w:rPr>
+          <w:color w:val="000000" w:themeColor="text1"/>
+          <w:sz w:val="24"/>
+          <w:szCs w:val="24"/>
+        </w:rPr>
+        <w:t xml:space="preserve"> </w:t>
+      </w:r>
+      <w:proofErr w:type="spellStart"/>
+      <w:r>
+        <w:rPr>
+          <w:color w:val="000000" w:themeColor="text1"/>
+          <w:sz w:val="24"/>
+          <w:szCs w:val="24"/>
+        </w:rPr>
+        <w:t>Studiu</w:t>
+      </w:r>
+      <w:proofErr w:type="spellEnd"/>
+      <w:r>
+        <w:rPr>
+          <w:color w:val="000000" w:themeColor="text1"/>
+          <w:sz w:val="24"/>
+          <w:szCs w:val="24"/>
+        </w:rPr>
+        <w:t xml:space="preserve"> zdroj: vlastné spracovanie</w:t>
+      </w:r>
+      <w:bookmarkEnd w:id="1"/>
+      <w:bookmarkEnd w:id="2"/>
+      <w:bookmarkEnd w:id="3"/>
+      <w:bookmarkEnd w:id="4"/>
+      <w:bookmarkEnd w:id="5"/>
+      <w:bookmarkEnd w:id="6"/>
+      <w:bookmarkEnd w:id="7"/>
+      <w:bookmarkEnd w:id="8"/>
+      <w:bookmarkEnd w:id="9"/>
+      <w:bookmarkEnd w:id="10"/>
+      <w:bookmarkEnd w:id="11"/>
+    </w:p>
+    <w:p>
+      <w:pPr>
+        <w:spacing w:line="360" w:lineRule="auto"/>
+      </w:pPr>
+      <w:r>
+        <w:t>Celý kód ohľadom webovej služby klienta a XML súborov sa nachádza v riešení knihy_jankech.sln</w:t>
+      </w:r>
+    </w:p>
+    <w:p>
+      <w:pPr>
+        <w:spacing w:line="360" w:lineRule="auto"/>
+        <w:ind w:firstLine="0"/>
+      </w:pPr>
+    </w:p>
+    <w:p>
+      <w:pPr>
+        <w:pStyle w:val="Popis"/>
+        <w:rPr>
+          <w:color w:val="000000" w:themeColor="text1"/>
+          <w:sz w:val="24"/>
+          <w:szCs w:val="24"/>
+        </w:rPr>
+      </w:pPr>
+      <w:bookmarkStart w:id="12" w:name="_Toc130027970"/>
+      <w:bookmarkStart w:id="13" w:name="_Toc130903758"/>
+      <w:r>
+        <w:rPr>
+          <w:color w:val="000000" w:themeColor="text1"/>
+          <w:sz w:val="24"/>
+          <w:szCs w:val="24"/>
+        </w:rPr>
+        <w:t>Tabuľka</w:t>
+      </w:r>
+      <w:r>
+        <w:rPr>
+          <w:color w:val="000000" w:themeColor="text1"/>
+          <w:sz w:val="24"/>
+          <w:szCs w:val="24"/>
+        </w:rPr>
+        <w:t>:</w:t>
+      </w:r>
+      <w:r>
+        <w:rPr>
+          <w:color w:val="000000" w:themeColor="text1"/>
+          <w:sz w:val="24"/>
+          <w:szCs w:val="24"/>
+        </w:rPr>
+        <w:t xml:space="preserve"> Popis jednotlivých komponentov riešenia vo </w:t>
+      </w:r>
+      <w:proofErr w:type="spellStart"/>
+      <w:r>
+        <w:rPr>
+          <w:color w:val="000000" w:themeColor="text1"/>
+          <w:sz w:val="24"/>
+          <w:szCs w:val="24"/>
+        </w:rPr>
+        <w:t>Visual</w:t>
+      </w:r>
+      <w:proofErr w:type="spellEnd"/>
+      <w:r>
+        <w:rPr>
+          <w:color w:val="000000" w:themeColor="text1"/>
+          <w:sz w:val="24"/>
+          <w:szCs w:val="24"/>
+        </w:rPr>
+        <w:t xml:space="preserve"> </w:t>
+      </w:r>
+      <w:proofErr w:type="spellStart"/>
+      <w:r>
+        <w:rPr>
+          <w:color w:val="000000" w:themeColor="text1"/>
+          <w:sz w:val="24"/>
+          <w:szCs w:val="24"/>
+        </w:rPr>
+        <w:t>Studiu</w:t>
+      </w:r>
+      <w:proofErr w:type="spellEnd"/>
+      <w:r>
+        <w:rPr>
+          <w:color w:val="000000" w:themeColor="text1"/>
+          <w:sz w:val="24"/>
+          <w:szCs w:val="24"/>
+        </w:rPr>
+        <w:t xml:space="preserve"> </w:t>
+      </w:r>
+      <w:r>
+        <w:rPr>
+          <w:color w:val="000000" w:themeColor="text1"/>
+          <w:sz w:val="24"/>
+          <w:szCs w:val="24"/>
+        </w:rPr>
+        <w:t>zdroj: vlastné spracovanie</w:t>
+      </w:r>
+      <w:bookmarkEnd w:id="12"/>
+      <w:bookmarkEnd w:id="13"/>
+    </w:p>
+    <w:tbl>
+      <w:tblPr>
+        <w:tblStyle w:val="Mriekatabuky"/>
+        <w:tblW w:w="0" w:type="auto"/>
+        <w:tblLook w:val="04A0" w:firstRow="1" w:lastRow="0" w:firstColumn="1" w:lastColumn="0" w:noHBand="0" w:noVBand="1"/>
+      </w:tblPr>
+      <w:tblGrid>
+        <w:gridCol w:w="2416"/>
+        <w:gridCol w:w="6518"/>
+      </w:tblGrid>
+      <w:tr>
+        <w:tc>
+          <w:tcPr>
+            <w:tcW w:w="2410" w:type="dxa"/>
+          </w:tcPr>
+          <w:p>
+            <w:pPr>
+              <w:ind w:firstLine="0"/>
+            </w:pPr>
+            <w:r>
+              <w:t>Názov komponenty</w:t>
+            </w:r>
+          </w:p>
+        </w:tc>
+        <w:tc>
+          <w:tcPr>
+            <w:tcW w:w="6518" w:type="dxa"/>
+          </w:tcPr>
+          <w:p>
+            <w:pPr>
+              <w:ind w:firstLine="0"/>
+            </w:pPr>
+            <w:r>
+              <w:t xml:space="preserve">Popis </w:t>
+            </w:r>
+          </w:p>
+        </w:tc>
+      </w:tr>
+      <w:tr>
+        <w:tc>
+          <w:tcPr>
+            <w:tcW w:w="2410" w:type="dxa"/>
+          </w:tcPr>
+          <w:p>
+            <w:pPr>
+              <w:spacing w:line="360" w:lineRule="auto"/>
+              <w:ind w:firstLine="0"/>
+            </w:pPr>
+            <w:r>
+              <w:t>Solutions</w:t>
+            </w:r>
+          </w:p>
+        </w:tc>
+        <w:tc>
+          <w:tcPr>
+            <w:tcW w:w="6518" w:type="dxa"/>
+          </w:tcPr>
+          <w:p>
+            <w:pPr>
+              <w:spacing w:line="360" w:lineRule="auto"/>
+              <w:ind w:firstLine="0"/>
+            </w:pPr>
+            <w:r>
+              <w:t>K</w:t>
+            </w:r>
+            <w:r>
+              <w:t>ontajner pre viacero projektov v rámci jedného riešenia. Zabezpečuje organizáciu a správu projektových súborov.</w:t>
+            </w:r>
+          </w:p>
+        </w:tc>
+      </w:tr>
+      <w:tr>
+        <w:tc>
+          <w:tcPr>
+            <w:tcW w:w="2410" w:type="dxa"/>
+          </w:tcPr>
+          <w:p>
+            <w:pPr>
+              <w:spacing w:line="360" w:lineRule="auto"/>
+              <w:ind w:firstLine="0"/>
+            </w:pPr>
+            <w:r>
+              <w:lastRenderedPageBreak/>
+              <w:t>Project</w:t>
+            </w:r>
+          </w:p>
+        </w:tc>
+        <w:tc>
+          <w:tcPr>
+            <w:tcW w:w="6518" w:type="dxa"/>
+          </w:tcPr>
+          <w:p>
+            <w:pPr>
+              <w:spacing w:line="360" w:lineRule="auto"/>
+              <w:ind w:firstLine="0"/>
+            </w:pPr>
+            <w:r>
+              <w:t>K</w:t>
+            </w:r>
+            <w:r>
+              <w:t>ontajner pre súbory zdrojového kódu, konfiguračné súbory a iné zdroje, ktoré tvoria aplikáciu.</w:t>
+            </w:r>
+          </w:p>
+        </w:tc>
+      </w:tr>
+      <w:tr>
+        <w:tc>
+          <w:tcPr>
+            <w:tcW w:w="2410" w:type="dxa"/>
+          </w:tcPr>
+          <w:p>
+            <w:pPr>
+              <w:spacing w:line="360" w:lineRule="auto"/>
+              <w:ind w:firstLine="0"/>
+            </w:pPr>
+            <w:proofErr w:type="spellStart"/>
+            <w:r>
+              <w:t>Properties</w:t>
+            </w:r>
+            <w:proofErr w:type="spellEnd"/>
+            <w:r>
+              <w:t>:</w:t>
+            </w:r>
+          </w:p>
+        </w:tc>
+        <w:tc>
+          <w:tcPr>
+            <w:tcW w:w="6518" w:type="dxa"/>
+          </w:tcPr>
+          <w:p>
+            <w:pPr>
+              <w:spacing w:line="360" w:lineRule="auto"/>
+              <w:ind w:firstLine="0"/>
+            </w:pPr>
+            <w:r>
+              <w:t xml:space="preserve">Obsahuje súbory, ktoré definujú rôzne vlastnosti projektu, ako napríklad </w:t>
+            </w:r>
+            <w:proofErr w:type="spellStart"/>
+            <w:r>
+              <w:t>AssemblyInfo.cs</w:t>
+            </w:r>
+            <w:proofErr w:type="spellEnd"/>
+            <w:r>
+              <w:t>, ktorý obsahuje metadáta o projekte</w:t>
+            </w:r>
+          </w:p>
+        </w:tc>
+      </w:tr>
+      <w:tr>
+        <w:tc>
+          <w:tcPr>
+            <w:tcW w:w="2410" w:type="dxa"/>
+          </w:tcPr>
+          <w:p>
+            <w:pPr>
+              <w:spacing w:line="360" w:lineRule="auto"/>
+              <w:ind w:firstLine="0"/>
+            </w:pPr>
+            <w:proofErr w:type="spellStart"/>
+            <w:r>
+              <w:t>References</w:t>
+            </w:r>
+            <w:proofErr w:type="spellEnd"/>
+          </w:p>
+        </w:tc>
+        <w:tc>
+          <w:tcPr>
+            <w:tcW w:w="6518" w:type="dxa"/>
+          </w:tcPr>
+          <w:p>
+            <w:pPr>
+              <w:spacing w:line="360" w:lineRule="auto"/>
+              <w:ind w:firstLine="0"/>
+            </w:pPr>
+            <w:r>
+              <w:t>Priečinok, ktorý obsahuje odkazy na iné zostavy a</w:t>
+            </w:r>
+            <w:r>
+              <w:t> </w:t>
+            </w:r>
+            <w:r>
+              <w:t>projekty</w:t>
+            </w:r>
+            <w:r>
+              <w:t xml:space="preserve">           </w:t>
+            </w:r>
+            <w:r>
+              <w:t xml:space="preserve">,od ktorých projekt závisí. Môžu to byť knižnice .NET </w:t>
+            </w:r>
+            <w:proofErr w:type="spellStart"/>
+            <w:r>
+              <w:t>f</w:t>
+            </w:r>
+            <w:r>
+              <w:t>ramework</w:t>
+            </w:r>
+            <w:r>
+              <w:t>y</w:t>
+            </w:r>
+            <w:proofErr w:type="spellEnd"/>
+            <w:r>
+              <w:t xml:space="preserve"> alebo balíky tretích strán.</w:t>
+            </w:r>
+          </w:p>
+        </w:tc>
+      </w:tr>
+      <w:tr>
+        <w:tc>
+          <w:tcPr>
+            <w:tcW w:w="2410" w:type="dxa"/>
+          </w:tcPr>
+          <w:p>
+            <w:pPr>
+              <w:spacing w:line="360" w:lineRule="auto"/>
+              <w:ind w:firstLine="0"/>
+            </w:pPr>
+            <w:proofErr w:type="spellStart"/>
+            <w:r>
+              <w:t>Packages.config</w:t>
+            </w:r>
+            <w:proofErr w:type="spellEnd"/>
+          </w:p>
+        </w:tc>
+        <w:tc>
+          <w:tcPr>
+            <w:tcW w:w="6518" w:type="dxa"/>
+          </w:tcPr>
+          <w:p>
+            <w:pPr>
+              <w:spacing w:line="360" w:lineRule="auto"/>
+              <w:ind w:firstLine="0"/>
+            </w:pPr>
+            <w:r>
+              <w:t xml:space="preserve">Súbor, ktorý obsahuje zoznam všetkých balíkov </w:t>
+            </w:r>
+            <w:proofErr w:type="spellStart"/>
+            <w:r>
+              <w:t>NuGet</w:t>
+            </w:r>
+            <w:proofErr w:type="spellEnd"/>
+            <w:r>
+              <w:t xml:space="preserve">, </w:t>
+            </w:r>
+            <w:r>
+              <w:t xml:space="preserve">            </w:t>
+            </w:r>
+            <w:r>
+              <w:t>od ktorých projekt závisí.</w:t>
+            </w:r>
+          </w:p>
+        </w:tc>
+      </w:tr>
+      <w:tr>
+        <w:tc>
+          <w:tcPr>
+            <w:tcW w:w="2410" w:type="dxa"/>
+          </w:tcPr>
+          <w:p>
+            <w:pPr>
+              <w:spacing w:line="360" w:lineRule="auto"/>
+              <w:ind w:firstLine="0"/>
+            </w:pPr>
+            <w:proofErr w:type="spellStart"/>
+            <w:r>
+              <w:t>Web.config</w:t>
+            </w:r>
+            <w:proofErr w:type="spellEnd"/>
+          </w:p>
+        </w:tc>
+        <w:tc>
+          <w:tcPr>
+            <w:tcW w:w="6518" w:type="dxa"/>
+          </w:tcPr>
+          <w:p>
+            <w:pPr>
+              <w:spacing w:line="360" w:lineRule="auto"/>
+              <w:ind w:firstLine="0"/>
+            </w:pPr>
+            <w:r>
+              <w:t>Konfiguračný súbor, ktorý obsahuje nastavenia pre webovú aplikáciu.</w:t>
+            </w:r>
+          </w:p>
+        </w:tc>
+      </w:tr>
+      <w:tr>
+        <w:tc>
+          <w:tcPr>
+            <w:tcW w:w="2410" w:type="dxa"/>
+          </w:tcPr>
+          <w:p>
+            <w:pPr>
+              <w:spacing w:line="360" w:lineRule="auto"/>
+              <w:ind w:firstLine="0"/>
+            </w:pPr>
+            <w:r>
+              <w:t>book_services.asmx</w:t>
+            </w:r>
+          </w:p>
+        </w:tc>
+        <w:tc>
+          <w:tcPr>
+            <w:tcW w:w="6518" w:type="dxa"/>
+          </w:tcPr>
+          <w:p>
+            <w:pPr>
+              <w:spacing w:line="360" w:lineRule="auto"/>
+              <w:ind w:firstLine="0"/>
+            </w:pPr>
+            <w:r>
+              <w:t>Súbor, ktorý definuje</w:t>
+            </w:r>
+            <w:r>
+              <w:t xml:space="preserve"> našu</w:t>
+            </w:r>
+            <w:r>
+              <w:t xml:space="preserve"> webovú službu v aplikácii.</w:t>
+            </w:r>
+          </w:p>
+        </w:tc>
+      </w:tr>
+      <w:tr>
+        <w:tc>
+          <w:tcPr>
+            <w:tcW w:w="2410" w:type="dxa"/>
+          </w:tcPr>
+          <w:p>
+            <w:pPr>
+              <w:spacing w:line="360" w:lineRule="auto"/>
+              <w:ind w:firstLine="0"/>
+            </w:pPr>
+            <w:proofErr w:type="spellStart"/>
+            <w:r>
+              <w:t>book_services.asmx.cs</w:t>
+            </w:r>
+            <w:proofErr w:type="spellEnd"/>
+          </w:p>
+        </w:tc>
+        <w:tc>
+          <w:tcPr>
+            <w:tcW w:w="6518" w:type="dxa"/>
+          </w:tcPr>
+          <w:p>
+            <w:pPr>
+              <w:spacing w:line="360" w:lineRule="auto"/>
+              <w:ind w:firstLine="0"/>
+            </w:pPr>
+            <w:r>
+              <w:t>Súbor, ktorý obsahuje kód</w:t>
+            </w:r>
+            <w:r>
+              <w:t xml:space="preserve"> našej</w:t>
+            </w:r>
+            <w:r>
+              <w:t xml:space="preserve"> webovej služby definovanej</w:t>
+            </w:r>
+            <w:r>
+              <w:t xml:space="preserve">       </w:t>
+            </w:r>
+            <w:r>
+              <w:t xml:space="preserve"> v súbore book_services.asmx.</w:t>
+            </w:r>
+          </w:p>
+        </w:tc>
+      </w:tr>
+      <w:tr>
+        <w:tc>
+          <w:tcPr>
+            <w:tcW w:w="2410" w:type="dxa"/>
+          </w:tcPr>
+          <w:p>
+            <w:pPr>
+              <w:spacing w:line="360" w:lineRule="auto"/>
+              <w:ind w:firstLine="0"/>
+            </w:pPr>
+            <w:proofErr w:type="spellStart"/>
+            <w:r>
+              <w:t>dataClass.cs</w:t>
+            </w:r>
+            <w:proofErr w:type="spellEnd"/>
+          </w:p>
+        </w:tc>
+        <w:tc>
+          <w:tcPr>
+            <w:tcW w:w="6518" w:type="dxa"/>
+          </w:tcPr>
+          <w:p>
+            <w:pPr>
+              <w:spacing w:line="360" w:lineRule="auto"/>
+              <w:ind w:firstLine="0"/>
+            </w:pPr>
+            <w:r>
+              <w:t xml:space="preserve">Obsahuje 2 nami definované triedy. </w:t>
+            </w:r>
+            <w:r>
+              <w:t>Prvá trieda je "</w:t>
+            </w:r>
+            <w:proofErr w:type="spellStart"/>
+            <w:r>
+              <w:t>BookData</w:t>
+            </w:r>
+            <w:proofErr w:type="spellEnd"/>
+            <w:r>
+              <w:t>" a druhá trieda je "</w:t>
+            </w:r>
+            <w:proofErr w:type="spellStart"/>
+            <w:r>
+              <w:t>TransactionData</w:t>
+            </w:r>
+            <w:proofErr w:type="spellEnd"/>
+            <w:r>
+              <w:t>".</w:t>
+            </w:r>
+          </w:p>
+        </w:tc>
+      </w:tr>
+      <w:tr>
+        <w:tc>
+          <w:tcPr>
+            <w:tcW w:w="2410" w:type="dxa"/>
+          </w:tcPr>
+          <w:p>
+            <w:pPr>
+              <w:spacing w:line="360" w:lineRule="auto"/>
+              <w:ind w:firstLine="0"/>
+            </w:pPr>
+            <w:r>
+              <w:t>priečinok bin</w:t>
+            </w:r>
+          </w:p>
+        </w:tc>
+        <w:tc>
+          <w:tcPr>
+            <w:tcW w:w="6518" w:type="dxa"/>
+          </w:tcPr>
+          <w:p>
+            <w:pPr>
+              <w:spacing w:line="360" w:lineRule="auto"/>
+              <w:ind w:firstLine="0"/>
+            </w:pPr>
+            <w:r>
+              <w:t>Tento priečinok obsahuje binárny výstup procesu zostavovania vrátane spustiteľných súborov (.</w:t>
+            </w:r>
+            <w:proofErr w:type="spellStart"/>
+            <w:r>
+              <w:t>exe</w:t>
+            </w:r>
+            <w:proofErr w:type="spellEnd"/>
+            <w:r>
+              <w:t>) a knižníc dynamického prepojenia (.</w:t>
+            </w:r>
+            <w:proofErr w:type="spellStart"/>
+            <w:r>
+              <w:t>dll</w:t>
+            </w:r>
+            <w:proofErr w:type="spellEnd"/>
+            <w:r>
+              <w:t>)</w:t>
+            </w:r>
+          </w:p>
+        </w:tc>
+      </w:tr>
+      <w:tr>
+        <w:tc>
+          <w:tcPr>
+            <w:tcW w:w="2410" w:type="dxa"/>
+          </w:tcPr>
+          <w:p>
+            <w:pPr>
+              <w:spacing w:line="360" w:lineRule="auto"/>
+              <w:ind w:firstLine="0"/>
+            </w:pPr>
+            <w:r>
+              <w:t xml:space="preserve">priečinok </w:t>
+            </w:r>
+            <w:proofErr w:type="spellStart"/>
+            <w:r>
+              <w:t>obj</w:t>
+            </w:r>
+            <w:proofErr w:type="spellEnd"/>
+            <w:r>
+              <w:t>:</w:t>
+            </w:r>
+          </w:p>
+        </w:tc>
+        <w:tc>
+          <w:tcPr>
+            <w:tcW w:w="6518" w:type="dxa"/>
+          </w:tcPr>
+          <w:p>
+            <w:pPr>
+              <w:spacing w:line="360" w:lineRule="auto"/>
+              <w:ind w:firstLine="0"/>
+            </w:pPr>
+            <w:r>
+              <w:t>Tento priečinok obsahuje priebežné súbory vytvorené počas procesu zostavovania, ako sú objektové súbory (.</w:t>
+            </w:r>
+            <w:proofErr w:type="spellStart"/>
+            <w:r>
+              <w:t>obj</w:t>
+            </w:r>
+            <w:proofErr w:type="spellEnd"/>
+            <w:r>
+              <w:t>), dočasné súbory a iné artefakty.</w:t>
+            </w:r>
+          </w:p>
+        </w:tc>
+      </w:tr>
+      <w:tr>
+        <w:tc>
+          <w:tcPr>
+            <w:tcW w:w="2410" w:type="dxa"/>
+          </w:tcPr>
+          <w:p>
+            <w:pPr>
+              <w:spacing w:line="360" w:lineRule="auto"/>
+              <w:ind w:firstLine="0"/>
+            </w:pPr>
+            <w:r>
+              <w:t xml:space="preserve">priečinok </w:t>
+            </w:r>
+            <w:proofErr w:type="spellStart"/>
+            <w:r>
+              <w:t>packages</w:t>
+            </w:r>
+            <w:proofErr w:type="spellEnd"/>
+          </w:p>
+        </w:tc>
+        <w:tc>
+          <w:tcPr>
+            <w:tcW w:w="6518" w:type="dxa"/>
+          </w:tcPr>
+          <w:p>
+            <w:pPr>
+              <w:spacing w:line="360" w:lineRule="auto"/>
+              <w:ind w:firstLine="0"/>
+            </w:pPr>
+            <w:r>
+              <w:t xml:space="preserve">priečinok </w:t>
+            </w:r>
+            <w:proofErr w:type="spellStart"/>
+            <w:r>
+              <w:t>packages</w:t>
+            </w:r>
+            <w:proofErr w:type="spellEnd"/>
+            <w:r>
+              <w:t xml:space="preserve"> (balíky): Tento priečinok obsahuje balíky </w:t>
+            </w:r>
+            <w:proofErr w:type="spellStart"/>
+            <w:r>
+              <w:t>NuGet</w:t>
+            </w:r>
+            <w:proofErr w:type="spellEnd"/>
+            <w:r>
+              <w:t>, od ktorých aplikácia závisí, spolu s ich závislosťami.</w:t>
+            </w:r>
+          </w:p>
+        </w:tc>
+      </w:tr>
+      <w:tr>
+        <w:tc>
+          <w:tcPr>
+            <w:tcW w:w="2410" w:type="dxa"/>
+          </w:tcPr>
+          <w:p>
+            <w:pPr>
+              <w:spacing w:line="360" w:lineRule="auto"/>
+              <w:ind w:firstLine="0"/>
+            </w:pPr>
+            <w:r>
+              <w:t xml:space="preserve">Priečinok </w:t>
+            </w:r>
+            <w:proofErr w:type="spellStart"/>
+            <w:r>
+              <w:t>xml</w:t>
+            </w:r>
+            <w:proofErr w:type="spellEnd"/>
+            <w:r>
+              <w:t xml:space="preserve"> </w:t>
+            </w:r>
+          </w:p>
+        </w:tc>
+        <w:tc>
+          <w:tcPr>
+            <w:tcW w:w="6518" w:type="dxa"/>
+          </w:tcPr>
+          <w:p>
+            <w:pPr>
+              <w:spacing w:line="360" w:lineRule="auto"/>
+              <w:ind w:firstLine="0"/>
+            </w:pPr>
+            <w:r>
+              <w:t>Obsahuje všetky vstupne a výstupne súbory v XML</w:t>
+            </w:r>
+          </w:p>
+        </w:tc>
+      </w:tr>
+      <w:tr>
+        <w:tc>
+          <w:tcPr>
+            <w:tcW w:w="2410" w:type="dxa"/>
+          </w:tcPr>
+          <w:p>
+            <w:pPr>
+              <w:spacing w:line="360" w:lineRule="auto"/>
+              <w:ind w:firstLine="0"/>
+            </w:pPr>
+            <w:r>
+              <w:t xml:space="preserve">Priečinok </w:t>
+            </w:r>
+            <w:proofErr w:type="spellStart"/>
+            <w:r>
+              <w:t>static</w:t>
+            </w:r>
+            <w:proofErr w:type="spellEnd"/>
+          </w:p>
+        </w:tc>
+        <w:tc>
+          <w:tcPr>
+            <w:tcW w:w="6518" w:type="dxa"/>
+          </w:tcPr>
+          <w:p>
+            <w:pPr>
+              <w:spacing w:line="360" w:lineRule="auto"/>
+              <w:ind w:firstLine="0"/>
+            </w:pPr>
+            <w:r>
+              <w:t xml:space="preserve">Obsahuje html </w:t>
+            </w:r>
+            <w:proofErr w:type="spellStart"/>
+            <w:r>
+              <w:t>css</w:t>
+            </w:r>
+            <w:proofErr w:type="spellEnd"/>
+            <w:r>
+              <w:t xml:space="preserve"> a </w:t>
+            </w:r>
+            <w:proofErr w:type="spellStart"/>
+            <w:r>
+              <w:t>javascriptové</w:t>
+            </w:r>
+            <w:proofErr w:type="spellEnd"/>
+            <w:r>
+              <w:t xml:space="preserve"> súbory klienta</w:t>
+            </w:r>
+          </w:p>
+        </w:tc>
+      </w:tr>
+    </w:tbl>
+    <w:p>
+      <w:pPr>
+        <w:pStyle w:val="Odsekzoznamu"/>
+        <w:ind w:firstLine="0"/>
+        <w:jc w:val="both"/>
+      </w:pPr>
     </w:p>
     <w:sectPr>
       <w:pgSz w:w="11906" w:h="16838"/>
@@ -2575,6 +3806,129 @@
     </w:lvl>
   </w:abstractNum>
   <w:abstractNum w:abstractNumId="1" w15:restartNumberingAfterBreak="0">
+    <w:nsid w:val="36022CDF"/>
+    <w:multiLevelType w:val="multilevel"/>
+    <w:tmpl w:val="BB02E230"/>
+    <w:styleLink w:val="tl1"/>
+    <w:lvl w:ilvl="0">
+      <w:start w:val="1"/>
+      <w:numFmt w:val="decimal"/>
+      <w:pStyle w:val="Nadpis1"/>
+      <w:lvlText w:val="%1"/>
+      <w:lvlJc w:val="left"/>
+      <w:pPr>
+        <w:ind w:left="432" w:hanging="432"/>
+      </w:pPr>
+      <w:rPr>
+        <w:rFonts w:cs="Times New Roman"/>
+      </w:rPr>
+    </w:lvl>
+    <w:lvl w:ilvl="1">
+      <w:start w:val="1"/>
+      <w:numFmt w:val="decimal"/>
+      <w:pStyle w:val="Nadpis2"/>
+      <w:lvlText w:val="%1.%2"/>
+      <w:lvlJc w:val="left"/>
+      <w:pPr>
+        <w:ind w:left="860" w:hanging="576"/>
+      </w:pPr>
+      <w:rPr>
+        <w:rFonts w:cs="Times New Roman"/>
+      </w:rPr>
+    </w:lvl>
+    <w:lvl w:ilvl="2">
+      <w:start w:val="1"/>
+      <w:numFmt w:val="decimal"/>
+      <w:pStyle w:val="Nadpis3"/>
+      <w:lvlText w:val="%1.%2.%3"/>
+      <w:lvlJc w:val="left"/>
+      <w:pPr>
+        <w:ind w:left="720" w:hanging="720"/>
+      </w:pPr>
+      <w:rPr>
+        <w:rFonts w:cs="Times New Roman"/>
+      </w:rPr>
+    </w:lvl>
+    <w:lvl w:ilvl="3">
+      <w:start w:val="1"/>
+      <w:numFmt w:val="decimal"/>
+      <w:lvlText w:val="%1.%2.%3.%4"/>
+      <w:lvlJc w:val="left"/>
+      <w:pPr>
+        <w:ind w:left="864" w:hanging="864"/>
+      </w:pPr>
+      <w:rPr>
+        <w:rFonts w:cs="Times New Roman"/>
+      </w:rPr>
+    </w:lvl>
+    <w:lvl w:ilvl="4">
+      <w:start w:val="1"/>
+      <w:numFmt w:val="decimal"/>
+      <w:lvlText w:val="%1.%2.%3.%4.%5"/>
+      <w:lvlJc w:val="left"/>
+      <w:pPr>
+        <w:ind w:left="1008" w:hanging="1008"/>
+      </w:pPr>
+      <w:rPr>
+        <w:rFonts w:cs="Times New Roman"/>
+      </w:rPr>
+    </w:lvl>
+    <w:lvl w:ilvl="5">
+      <w:start w:val="1"/>
+      <w:numFmt w:val="decimal"/>
+      <w:lvlText w:val="%1.%2.%3.%4.%5.%6"/>
+      <w:lvlJc w:val="left"/>
+      <w:pPr>
+        <w:ind w:left="1152" w:hanging="1152"/>
+      </w:pPr>
+      <w:rPr>
+        <w:rFonts w:cs="Times New Roman"/>
+      </w:rPr>
+    </w:lvl>
+    <w:lvl w:ilvl="6">
+      <w:start w:val="1"/>
+      <w:numFmt w:val="decimal"/>
+      <w:lvlText w:val="%1.%2.%3.%4.%5.%6.%7"/>
+      <w:lvlJc w:val="left"/>
+      <w:pPr>
+        <w:ind w:left="1296" w:hanging="1296"/>
+      </w:pPr>
+      <w:rPr>
+        <w:rFonts w:cs="Times New Roman"/>
+      </w:rPr>
+    </w:lvl>
+    <w:lvl w:ilvl="7">
+      <w:start w:val="1"/>
+      <w:numFmt w:val="decimal"/>
+      <w:lvlText w:val="%1.%2.%3.%4.%5.%6.%7.%8"/>
+      <w:lvlJc w:val="left"/>
+      <w:pPr>
+        <w:ind w:left="1440" w:hanging="1440"/>
+      </w:pPr>
+      <w:rPr>
+        <w:rFonts w:cs="Times New Roman"/>
+      </w:rPr>
+    </w:lvl>
+    <w:lvl w:ilvl="8">
+      <w:start w:val="1"/>
+      <w:numFmt w:val="decimal"/>
+      <w:lvlText w:val="%1.%2.%3.%4.%5.%6.%7.%8.%9"/>
+      <w:lvlJc w:val="left"/>
+      <w:pPr>
+        <w:ind w:left="1584" w:hanging="1584"/>
+      </w:pPr>
+      <w:rPr>
+        <w:rFonts w:cs="Times New Roman"/>
+      </w:rPr>
+    </w:lvl>
+  </w:abstractNum>
+  <w:abstractNum w:abstractNumId="2" w15:restartNumberingAfterBreak="0">
+    <w:nsid w:val="5CB43395"/>
+    <w:multiLevelType w:val="multilevel"/>
+    <w:tmpl w:val="BB02E230"/>
+    <w:numStyleLink w:val="tl1"/>
+  </w:abstractNum>
+  <w:abstractNum w:abstractNumId="3" w15:restartNumberingAfterBreak="0">
     <w:nsid w:val="62CB614D"/>
     <w:multiLevelType w:val="hybridMultilevel"/>
     <w:tmpl w:val="6BEA5E1C"/>
@@ -2664,10 +4018,16 @@
     </w:lvl>
   </w:abstractNum>
   <w:num w:numId="1" w16cid:durableId="1492863879">
-    <w:abstractNumId w:val="1"/>
+    <w:abstractNumId w:val="3"/>
   </w:num>
   <w:num w:numId="2" w16cid:durableId="246768371">
     <w:abstractNumId w:val="0"/>
+  </w:num>
+  <w:num w:numId="3" w16cid:durableId="515580043">
+    <w:abstractNumId w:val="1"/>
+  </w:num>
+  <w:num w:numId="4" w16cid:durableId="779177944">
+    <w:abstractNumId w:val="2"/>
   </w:num>
 </w:numbering>
 </file>
@@ -3085,6 +4445,73 @@
       <w14:ligatures w14:val="none"/>
     </w:rPr>
   </w:style>
+  <w:style w:type="paragraph" w:styleId="Nadpis1">
+    <w:name w:val="heading 1"/>
+    <w:basedOn w:val="Normlny"/>
+    <w:next w:val="Normlny"/>
+    <w:link w:val="Nadpis1Char"/>
+    <w:uiPriority w:val="9"/>
+    <w:qFormat/>
+    <w:rsid w:val="00461B94"/>
+    <w:pPr>
+      <w:pageBreakBefore/>
+      <w:numPr>
+        <w:numId w:val="4"/>
+      </w:numPr>
+      <w:spacing w:after="240" w:line="360" w:lineRule="auto"/>
+      <w:ind w:left="431" w:hanging="431"/>
+      <w:outlineLvl w:val="0"/>
+    </w:pPr>
+    <w:rPr>
+      <w:b/>
+      <w:sz w:val="32"/>
+      <w:szCs w:val="32"/>
+    </w:rPr>
+  </w:style>
+  <w:style w:type="paragraph" w:styleId="Nadpis2">
+    <w:name w:val="heading 2"/>
+    <w:basedOn w:val="Odsekzoznamu"/>
+    <w:next w:val="Normlny"/>
+    <w:link w:val="Nadpis2Char"/>
+    <w:uiPriority w:val="9"/>
+    <w:unhideWhenUsed/>
+    <w:qFormat/>
+    <w:rsid w:val="00461B94"/>
+    <w:pPr>
+      <w:numPr>
+        <w:ilvl w:val="1"/>
+        <w:numId w:val="4"/>
+      </w:numPr>
+      <w:spacing w:before="240"/>
+      <w:outlineLvl w:val="1"/>
+    </w:pPr>
+    <w:rPr>
+      <w:b/>
+      <w:sz w:val="28"/>
+    </w:rPr>
+  </w:style>
+  <w:style w:type="paragraph" w:styleId="Nadpis3">
+    <w:name w:val="heading 3"/>
+    <w:basedOn w:val="Odsekzoznamu"/>
+    <w:next w:val="Normlny"/>
+    <w:link w:val="Nadpis3Char"/>
+    <w:uiPriority w:val="9"/>
+    <w:unhideWhenUsed/>
+    <w:qFormat/>
+    <w:rsid w:val="00461B94"/>
+    <w:pPr>
+      <w:numPr>
+        <w:ilvl w:val="2"/>
+        <w:numId w:val="4"/>
+      </w:numPr>
+      <w:spacing w:before="240"/>
+      <w:outlineLvl w:val="2"/>
+    </w:pPr>
+    <w:rPr>
+      <w:i/>
+      <w:sz w:val="28"/>
+    </w:rPr>
+  </w:style>
   <w:style w:type="character" w:default="1" w:styleId="Predvolenpsmoodseku">
     <w:name w:val="Default Paragraph Font"/>
     <w:uiPriority w:val="1"/>
@@ -3154,6 +4581,87 @@
       <w:sz w:val="18"/>
       <w:szCs w:val="18"/>
     </w:rPr>
+  </w:style>
+  <w:style w:type="character" w:customStyle="1" w:styleId="Nadpis1Char">
+    <w:name w:val="Nadpis 1 Char"/>
+    <w:basedOn w:val="Predvolenpsmoodseku"/>
+    <w:link w:val="Nadpis1"/>
+    <w:uiPriority w:val="9"/>
+    <w:rsid w:val="00461B94"/>
+    <w:rPr>
+      <w:rFonts w:ascii="Times New Roman" w:eastAsia="Times New Roman" w:hAnsi="Times New Roman" w:cs="Times New Roman"/>
+      <w:b/>
+      <w:kern w:val="0"/>
+      <w:sz w:val="32"/>
+      <w:szCs w:val="32"/>
+      <w:lang w:val="sk-SK" w:eastAsia="en-US"/>
+      <w14:ligatures w14:val="none"/>
+    </w:rPr>
+  </w:style>
+  <w:style w:type="character" w:customStyle="1" w:styleId="Nadpis2Char">
+    <w:name w:val="Nadpis 2 Char"/>
+    <w:basedOn w:val="Predvolenpsmoodseku"/>
+    <w:link w:val="Nadpis2"/>
+    <w:uiPriority w:val="9"/>
+    <w:rsid w:val="00461B94"/>
+    <w:rPr>
+      <w:rFonts w:ascii="Times New Roman" w:eastAsia="Times New Roman" w:hAnsi="Times New Roman" w:cs="Times New Roman"/>
+      <w:b/>
+      <w:kern w:val="0"/>
+      <w:sz w:val="28"/>
+      <w:lang w:val="sk-SK" w:eastAsia="en-US"/>
+      <w14:ligatures w14:val="none"/>
+    </w:rPr>
+  </w:style>
+  <w:style w:type="character" w:customStyle="1" w:styleId="Nadpis3Char">
+    <w:name w:val="Nadpis 3 Char"/>
+    <w:basedOn w:val="Predvolenpsmoodseku"/>
+    <w:link w:val="Nadpis3"/>
+    <w:uiPriority w:val="9"/>
+    <w:rsid w:val="00461B94"/>
+    <w:rPr>
+      <w:rFonts w:ascii="Times New Roman" w:eastAsia="Times New Roman" w:hAnsi="Times New Roman" w:cs="Times New Roman"/>
+      <w:i/>
+      <w:kern w:val="0"/>
+      <w:sz w:val="28"/>
+      <w:lang w:val="sk-SK" w:eastAsia="en-US"/>
+      <w14:ligatures w14:val="none"/>
+    </w:rPr>
+  </w:style>
+  <w:style w:type="numbering" w:customStyle="1" w:styleId="tl1">
+    <w:name w:val="Štýl1"/>
+    <w:rsid w:val="00461B94"/>
+    <w:pPr>
+      <w:numPr>
+        <w:numId w:val="3"/>
+      </w:numPr>
+    </w:pPr>
+  </w:style>
+  <w:style w:type="table" w:styleId="Mriekatabuky">
+    <w:name w:val="Table Grid"/>
+    <w:basedOn w:val="Normlnatabuka"/>
+    <w:uiPriority w:val="39"/>
+    <w:rsid w:val="00461B94"/>
+    <w:pPr>
+      <w:spacing w:after="0" w:line="240" w:lineRule="auto"/>
+      <w:ind w:firstLine="709"/>
+    </w:pPr>
+    <w:rPr>
+      <w:rFonts w:eastAsia="Times New Roman" w:cstheme="minorHAnsi"/>
+      <w:kern w:val="0"/>
+      <w:lang w:eastAsia="en-US"/>
+      <w14:ligatures w14:val="none"/>
+    </w:rPr>
+    <w:tblPr>
+      <w:tblBorders>
+        <w:top w:val="single" w:sz="4" w:space="0" w:color="auto"/>
+        <w:left w:val="single" w:sz="4" w:space="0" w:color="auto"/>
+        <w:bottom w:val="single" w:sz="4" w:space="0" w:color="auto"/>
+        <w:right w:val="single" w:sz="4" w:space="0" w:color="auto"/>
+        <w:insideH w:val="single" w:sz="4" w:space="0" w:color="auto"/>
+        <w:insideV w:val="single" w:sz="4" w:space="0" w:color="auto"/>
+      </w:tblBorders>
+    </w:tblPr>
   </w:style>
 </w:styles>
 </file>

</xml_diff>

<commit_message>
kontrola ona po stranu 20 on prilohy obe
</commit_message>
<xml_diff>
--- a/diplomovka/moja_praca/príoha 2 nasadenie na IIS server.docx
+++ b/diplomovka/moja_praca/príoha 2 nasadenie na IIS server.docx
@@ -1,6 +1,6 @@
 
 <file path=word/document.xml><?xml version="1.0" encoding="utf-8"?>
-<w:document xmlns:wpc="http://schemas.microsoft.com/office/word/2010/wordprocessingCanvas" xmlns:cx="http://schemas.microsoft.com/office/drawing/2014/chartex" xmlns:cx1="http://schemas.microsoft.com/office/drawing/2015/9/8/chartex" xmlns:cx2="http://schemas.microsoft.com/office/drawing/2015/10/21/chartex" xmlns:cx3="http://schemas.microsoft.com/office/drawing/2016/5/9/chartex" xmlns:cx4="http://schemas.microsoft.com/office/drawing/2016/5/10/chartex" xmlns:cx5="http://schemas.microsoft.com/office/drawing/2016/5/11/chartex" xmlns:cx6="http://schemas.microsoft.com/office/drawing/2016/5/12/chartex" xmlns:cx7="http://schemas.microsoft.com/office/drawing/2016/5/13/chartex" xmlns:cx8="http://schemas.microsoft.com/office/drawing/2016/5/14/chartex" xmlns:mc="http://schemas.openxmlformats.org/markup-compatibility/2006" xmlns:aink="http://schemas.microsoft.com/office/drawing/2016/ink" xmlns:am3d="http://schemas.microsoft.com/office/drawing/2017/model3d" xmlns:o="urn:schemas-microsoft-com:office:office" xmlns:oel="http://schemas.microsoft.com/office/2019/extlst" xmlns:r="http://schemas.openxmlformats.org/officeDocument/2006/relationships" xmlns:m="http://schemas.openxmlformats.org/officeDocument/2006/math" xmlns:v="urn:schemas-microsoft-com:vml" xmlns:wp14="http://schemas.microsoft.com/office/word/2010/wordprocessingDrawing" xmlns:wp="http://schemas.openxmlformats.org/drawingml/2006/wordprocessingDrawing" xmlns:w10="urn:schemas-microsoft-com:office:word" xmlns:w="http://schemas.openxmlformats.org/wordprocessingml/2006/main" xmlns:w14="http://schemas.microsoft.com/office/word/2010/wordml" xmlns:w15="http://schemas.microsoft.com/office/word/2012/wordml" xmlns:w16cex="http://schemas.microsoft.com/office/word/2018/wordml/cex" xmlns:w16cid="http://schemas.microsoft.com/office/word/2016/wordml/cid" xmlns:w16="http://schemas.microsoft.com/office/word/2018/wordml" xmlns:w16sdtdh="http://schemas.microsoft.com/office/word/2020/wordml/sdtdatahash" xmlns:w16se="http://schemas.microsoft.com/office/word/2015/wordml/symex" xmlns:wpg="http://schemas.microsoft.com/office/word/2010/wordprocessingGroup" xmlns:wpi="http://schemas.microsoft.com/office/word/2010/wordprocessingInk" xmlns:wne="http://schemas.microsoft.com/office/word/2006/wordml" xmlns:wps="http://schemas.microsoft.com/office/word/2010/wordprocessingShape" mc:Ignorable="w14 w15 w16se w16cid w16 w16cex w16sdtdh wp14">
+<w:document xmlns:wpc="http://schemas.microsoft.com/office/word/2010/wordprocessingCanvas" xmlns:cx="http://schemas.microsoft.com/office/drawing/2014/chartex" xmlns:cx1="http://schemas.microsoft.com/office/drawing/2015/9/8/chartex" xmlns:cx2="http://schemas.microsoft.com/office/drawing/2015/10/21/chartex" xmlns:cx3="http://schemas.microsoft.com/office/drawing/2016/5/9/chartex" xmlns:cx4="http://schemas.microsoft.com/office/drawing/2016/5/10/chartex" xmlns:cx5="http://schemas.microsoft.com/office/drawing/2016/5/11/chartex" xmlns:cx6="http://schemas.microsoft.com/office/drawing/2016/5/12/chartex" xmlns:cx7="http://schemas.microsoft.com/office/drawing/2016/5/13/chartex" xmlns:cx8="http://schemas.microsoft.com/office/drawing/2016/5/14/chartex" xmlns:mc="http://schemas.openxmlformats.org/markup-compatibility/2006" xmlns:aink="http://schemas.microsoft.com/office/drawing/2016/ink" xmlns:am3d="http://schemas.microsoft.com/office/drawing/2017/model3d" xmlns:o="urn:schemas-microsoft-com:office:office" xmlns:oel="http://schemas.microsoft.com/office/2019/extlst" xmlns:r="http://schemas.openxmlformats.org/officeDocument/2006/relationships" xmlns:m="http://schemas.openxmlformats.org/officeDocument/2006/math" xmlns:v="urn:schemas-microsoft-com:vml" xmlns:wp14="http://schemas.microsoft.com/office/word/2010/wordprocessingDrawing" xmlns:wp="http://schemas.openxmlformats.org/drawingml/2006/wordprocessingDrawing" xmlns:w10="urn:schemas-microsoft-com:office:word" xmlns:w="http://schemas.openxmlformats.org/wordprocessingml/2006/main" xmlns:w14="http://schemas.microsoft.com/office/word/2010/wordml" xmlns:w15="http://schemas.microsoft.com/office/word/2012/wordml" xmlns:w16cex="http://schemas.microsoft.com/office/word/2018/wordml/cex" xmlns:w16cid="http://schemas.microsoft.com/office/word/2016/wordml/cid" xmlns:w16="http://schemas.microsoft.com/office/word/2018/wordml" xmlns:w16du="http://schemas.microsoft.com/office/word/2023/wordml/word16du" xmlns:w16sdtdh="http://schemas.microsoft.com/office/word/2020/wordml/sdtdatahash" xmlns:w16se="http://schemas.microsoft.com/office/word/2015/wordml/symex" xmlns:wpg="http://schemas.microsoft.com/office/word/2010/wordprocessingGroup" xmlns:wpi="http://schemas.microsoft.com/office/word/2010/wordprocessingInk" xmlns:wne="http://schemas.microsoft.com/office/word/2006/wordml" xmlns:wps="http://schemas.microsoft.com/office/word/2010/wordprocessingShape" mc:Ignorable="w14 w15 w16se w16cid w16 w16cex w16sdtdh wp14">
   <w:body>
     <w:p>
       <w:pPr>
@@ -548,23 +548,7 @@
         <w:t>eme</w:t>
       </w:r>
       <w:r>
-        <w:t xml:space="preserve"> "Internet </w:t>
-      </w:r>
-      <w:proofErr w:type="spellStart"/>
-      <w:r>
-        <w:t>Information</w:t>
-      </w:r>
-      <w:proofErr w:type="spellEnd"/>
-      <w:r>
-        <w:t xml:space="preserve"> </w:t>
-      </w:r>
-      <w:proofErr w:type="spellStart"/>
-      <w:r>
-        <w:t>Services</w:t>
-      </w:r>
-      <w:proofErr w:type="spellEnd"/>
-      <w:r>
-        <w:t>" a zaškrt</w:t>
+        <w:t xml:space="preserve"> "Internet Information Services" a zaškrt</w:t>
       </w:r>
       <w:r>
         <w:t>neme</w:t>
@@ -687,36 +671,8 @@
           <w:sz w:val="24"/>
           <w:szCs w:val="24"/>
         </w:rPr>
-        <w:t xml:space="preserve">- spustenie Internet </w:t>
-      </w:r>
-      <w:proofErr w:type="spellStart"/>
-      <w:r>
-        <w:rPr>
-          <w:color w:val="000000" w:themeColor="text1"/>
-          <w:sz w:val="24"/>
-          <w:szCs w:val="24"/>
-        </w:rPr>
-        <w:t>Information</w:t>
-      </w:r>
-      <w:proofErr w:type="spellEnd"/>
-      <w:r>
-        <w:rPr>
-          <w:color w:val="000000" w:themeColor="text1"/>
-          <w:sz w:val="24"/>
-          <w:szCs w:val="24"/>
-        </w:rPr>
-        <w:t xml:space="preserve"> </w:t>
-      </w:r>
-      <w:proofErr w:type="spellStart"/>
-      <w:r>
-        <w:rPr>
-          <w:color w:val="000000" w:themeColor="text1"/>
-          <w:sz w:val="24"/>
-          <w:szCs w:val="24"/>
-        </w:rPr>
-        <w:t>Services</w:t>
-      </w:r>
-      <w:proofErr w:type="spellEnd"/>
+        <w:t>- spustenie Internet Information Services</w:t>
+      </w:r>
     </w:p>
     <w:p>
       <w:pPr>
@@ -791,26 +747,16 @@
         <w:jc w:val="both"/>
       </w:pPr>
       <w:r>
-        <w:t xml:space="preserve">Po inštalácii IIS je potrebné vytvoriť novu webovú stránku. </w:t>
-      </w:r>
-      <w:r>
-        <w:t xml:space="preserve">Na vytvorenie novej webovej stránky v IIS (Internet </w:t>
-      </w:r>
-      <w:proofErr w:type="spellStart"/>
-      <w:r>
-        <w:t>Information</w:t>
-      </w:r>
-      <w:proofErr w:type="spellEnd"/>
-      <w:r>
-        <w:t xml:space="preserve"> </w:t>
-      </w:r>
-      <w:proofErr w:type="spellStart"/>
-      <w:r>
-        <w:t>Services</w:t>
-      </w:r>
-      <w:proofErr w:type="spellEnd"/>
-      <w:r>
-        <w:t>) postupuj</w:t>
+        <w:t>Po inštalácii IIS je potrebné vytvoriť nov</w:t>
+      </w:r>
+      <w:r>
+        <w:t>ú</w:t>
+      </w:r>
+      <w:r>
+        <w:t xml:space="preserve"> webovú stránku. </w:t>
+      </w:r>
+      <w:r>
+        <w:t>Na vytvorenie novej webovej stránky v IIS (Internet Information Services) postupuj</w:t>
       </w:r>
       <w:r>
         <w:t>eme</w:t>
@@ -934,43 +880,7 @@
                                 <w:sz w:val="24"/>
                                 <w:szCs w:val="24"/>
                               </w:rPr>
-                              <w:t xml:space="preserve">- spustenie Internet </w:t>
-                            </w:r>
-                            <w:proofErr w:type="spellStart"/>
-                            <w:r>
-                              <w:rPr>
-                                <w:color w:val="000000" w:themeColor="text1"/>
-                                <w:sz w:val="24"/>
-                                <w:szCs w:val="24"/>
-                              </w:rPr>
-                              <w:t>Information</w:t>
-                            </w:r>
-                            <w:proofErr w:type="spellEnd"/>
-                            <w:r>
-                              <w:rPr>
-                                <w:color w:val="000000" w:themeColor="text1"/>
-                                <w:sz w:val="24"/>
-                                <w:szCs w:val="24"/>
-                              </w:rPr>
-                              <w:t xml:space="preserve"> </w:t>
-                            </w:r>
-                            <w:proofErr w:type="spellStart"/>
-                            <w:r>
-                              <w:rPr>
-                                <w:color w:val="000000" w:themeColor="text1"/>
-                                <w:sz w:val="24"/>
-                                <w:szCs w:val="24"/>
-                              </w:rPr>
-                              <w:t>Services</w:t>
-                            </w:r>
-                            <w:proofErr w:type="spellEnd"/>
-                            <w:r>
-                              <w:rPr>
-                                <w:color w:val="000000" w:themeColor="text1"/>
-                                <w:sz w:val="24"/>
-                                <w:szCs w:val="24"/>
-                              </w:rPr>
-                              <w:t xml:space="preserve"> Managera</w:t>
+                              <w:t>- spustenie Internet Information Services Managera</w:t>
                             </w:r>
                           </w:p>
                         </w:txbxContent>
@@ -1061,43 +971,7 @@
                           <w:sz w:val="24"/>
                           <w:szCs w:val="24"/>
                         </w:rPr>
-                        <w:t xml:space="preserve">- spustenie Internet </w:t>
-                      </w:r>
-                      <w:proofErr w:type="spellStart"/>
-                      <w:r>
-                        <w:rPr>
-                          <w:color w:val="000000" w:themeColor="text1"/>
-                          <w:sz w:val="24"/>
-                          <w:szCs w:val="24"/>
-                        </w:rPr>
-                        <w:t>Information</w:t>
-                      </w:r>
-                      <w:proofErr w:type="spellEnd"/>
-                      <w:r>
-                        <w:rPr>
-                          <w:color w:val="000000" w:themeColor="text1"/>
-                          <w:sz w:val="24"/>
-                          <w:szCs w:val="24"/>
-                        </w:rPr>
-                        <w:t xml:space="preserve"> </w:t>
-                      </w:r>
-                      <w:proofErr w:type="spellStart"/>
-                      <w:r>
-                        <w:rPr>
-                          <w:color w:val="000000" w:themeColor="text1"/>
-                          <w:sz w:val="24"/>
-                          <w:szCs w:val="24"/>
-                        </w:rPr>
-                        <w:t>Services</w:t>
-                      </w:r>
-                      <w:proofErr w:type="spellEnd"/>
-                      <w:r>
-                        <w:rPr>
-                          <w:color w:val="000000" w:themeColor="text1"/>
-                          <w:sz w:val="24"/>
-                          <w:szCs w:val="24"/>
-                        </w:rPr>
-                        <w:t xml:space="preserve"> Managera</w:t>
+                        <w:t>- spustenie Internet Information Services Managera</w:t>
                       </w:r>
                     </w:p>
                   </w:txbxContent>
@@ -1181,23 +1055,7 @@
         <w:t>Š</w:t>
       </w:r>
       <w:r>
-        <w:t xml:space="preserve">tart v systéme Windows, napísaním "IIS" do vyhľadávacieho poľa a výberom možnosti "Internet </w:t>
-      </w:r>
-      <w:proofErr w:type="spellStart"/>
-      <w:r>
-        <w:t>Information</w:t>
-      </w:r>
-      <w:proofErr w:type="spellEnd"/>
-      <w:r>
-        <w:t xml:space="preserve"> </w:t>
-      </w:r>
-      <w:proofErr w:type="spellStart"/>
-      <w:r>
-        <w:t>Services</w:t>
-      </w:r>
-      <w:proofErr w:type="spellEnd"/>
-      <w:r>
-        <w:t xml:space="preserve"> (IIS) Manager" z výsledkov vyhľadávania.</w:t>
+        <w:t>tart v systéme Windows, napísaním "IIS" do vyhľadávacieho poľa a výberom možnosti "Internet Information Services (IIS) Manager" z výsledkov vyhľadávania.</w:t>
       </w:r>
     </w:p>
     <w:p>
@@ -1222,15 +1080,7 @@
         <w:t>líme</w:t>
       </w:r>
       <w:r>
-        <w:t xml:space="preserve"> ľavú ponuku a kliknite pravým tlačidlom myši na položku "</w:t>
-      </w:r>
-      <w:proofErr w:type="spellStart"/>
-      <w:r>
-        <w:t>Sites</w:t>
-      </w:r>
-      <w:proofErr w:type="spellEnd"/>
-      <w:r>
-        <w:t>".</w:t>
+        <w:t xml:space="preserve"> ľavú ponuku a kliknite pravým tlačidlom myši na položku "Sites".</w:t>
       </w:r>
     </w:p>
     <w:p>
@@ -1378,23 +1228,7 @@
         <w:t>ieme</w:t>
       </w:r>
       <w:r>
-        <w:t xml:space="preserve"> "</w:t>
-      </w:r>
-      <w:proofErr w:type="spellStart"/>
-      <w:r>
-        <w:t>Add</w:t>
-      </w:r>
-      <w:proofErr w:type="spellEnd"/>
-      <w:r>
-        <w:t xml:space="preserve"> </w:t>
-      </w:r>
-      <w:proofErr w:type="spellStart"/>
-      <w:r>
-        <w:t>Website</w:t>
-      </w:r>
-      <w:proofErr w:type="spellEnd"/>
-      <w:r>
-        <w:t>".</w:t>
+        <w:t xml:space="preserve"> "Add Website".</w:t>
       </w:r>
     </w:p>
     <w:p>
@@ -1407,57 +1241,25 @@
         <w:jc w:val="both"/>
       </w:pPr>
       <w:r>
-        <w:t>V okne "</w:t>
-      </w:r>
-      <w:proofErr w:type="spellStart"/>
-      <w:r>
-        <w:t>Add</w:t>
-      </w:r>
-      <w:proofErr w:type="spellEnd"/>
+        <w:t>V okne "Add Website" zad</w:t>
+      </w:r>
+      <w:r>
+        <w:t>áme</w:t>
+      </w:r>
+      <w:r>
+        <w:t xml:space="preserve"> názov </w:t>
+      </w:r>
+      <w:r>
+        <w:t>novej</w:t>
+      </w:r>
       <w:r>
         <w:t xml:space="preserve"> </w:t>
       </w:r>
-      <w:proofErr w:type="spellStart"/>
-      <w:r>
-        <w:t>Website</w:t>
-      </w:r>
-      <w:proofErr w:type="spellEnd"/>
-      <w:r>
-        <w:t>" zad</w:t>
-      </w:r>
-      <w:r>
-        <w:t>áme</w:t>
-      </w:r>
-      <w:r>
-        <w:t xml:space="preserve"> názov </w:t>
-      </w:r>
-      <w:r>
-        <w:t>novej</w:t>
-      </w:r>
-      <w:r>
-        <w:t xml:space="preserve"> </w:t>
-      </w:r>
-      <w:r>
-        <w:t>(</w:t>
-      </w:r>
-      <w:proofErr w:type="spellStart"/>
-      <w:r>
-        <w:t>ľubovoný</w:t>
-      </w:r>
-      <w:proofErr w:type="spellEnd"/>
-      <w:r>
-        <w:t>)</w:t>
-      </w:r>
-      <w:r>
-        <w:t xml:space="preserve"> webovej stránky do poľa "Site </w:t>
-      </w:r>
-      <w:proofErr w:type="spellStart"/>
-      <w:r>
-        <w:t>name</w:t>
-      </w:r>
-      <w:proofErr w:type="spellEnd"/>
-      <w:r>
-        <w:t>".</w:t>
+      <w:r>
+        <w:t>(ľubovoný)</w:t>
+      </w:r>
+      <w:r>
+        <w:t xml:space="preserve"> webovej stránky do poľa "Site name".</w:t>
       </w:r>
     </w:p>
     <w:p>
@@ -1470,23 +1272,7 @@
         <w:jc w:val="both"/>
       </w:pPr>
       <w:r>
-        <w:t>Do poľa "</w:t>
-      </w:r>
-      <w:proofErr w:type="spellStart"/>
-      <w:r>
-        <w:t>Physical</w:t>
-      </w:r>
-      <w:proofErr w:type="spellEnd"/>
-      <w:r>
-        <w:t xml:space="preserve"> </w:t>
-      </w:r>
-      <w:proofErr w:type="spellStart"/>
-      <w:r>
-        <w:t>path</w:t>
-      </w:r>
-      <w:proofErr w:type="spellEnd"/>
-      <w:r>
-        <w:t>" zad</w:t>
+        <w:t>Do poľa "Physical path" zad</w:t>
       </w:r>
       <w:r>
         <w:t>áme</w:t>
@@ -1522,11 +1308,9 @@
       <w:r>
         <w:t>"</w:t>
       </w:r>
-      <w:proofErr w:type="spellStart"/>
       <w:r>
         <w:t>Binding</w:t>
       </w:r>
-      <w:proofErr w:type="spellEnd"/>
       <w:r>
         <w:t xml:space="preserve">" </w:t>
       </w:r>
@@ -1561,15 +1345,10 @@
         <w:t>"</w:t>
       </w:r>
       <w:r>
-        <w:t>(</w:t>
-      </w:r>
-      <w:proofErr w:type="spellStart"/>
-      <w:r>
-        <w:t>https</w:t>
-      </w:r>
-      <w:proofErr w:type="spellEnd"/>
-      <w:r>
-        <w:t xml:space="preserve"> nebude fungovať správne)</w:t>
+        <w:t xml:space="preserve"> </w:t>
+      </w:r>
+      <w:r>
+        <w:t>(https nebude fungovať správne)</w:t>
       </w:r>
       <w:r>
         <w:t xml:space="preserve"> a do poľa </w:t>
@@ -1895,20 +1674,14 @@
         <w:jc w:val="both"/>
       </w:pPr>
       <w:r>
-        <w:t xml:space="preserve">Taktiež je dôležite aby na nastavenom porte nebežala žiadna iná služba. My sme si ako číslo portu zvolili 8050, ale v podstate je možné zvoliť aj iný port, keďže nami vytvorený klient využíva dynamické získanie čísla portu z aktuálnej URL adresy pomocou </w:t>
-      </w:r>
-      <w:proofErr w:type="spellStart"/>
-      <w:r>
-        <w:t>Javascript</w:t>
+        <w:t>Taktiež je dôležite aby na nastavenom porte nebežala žiadna iná služba. My sme si ako číslo portu zvolili 8050, ale v podstate je možné zvoliť aj iný port, keďže nami vytvorený klient využíva dynamické získanie čísla portu z aktuálnej URL adresy pomocou Javascript</w:t>
       </w:r>
       <w:r>
         <w:t>u</w:t>
       </w:r>
-      <w:proofErr w:type="spellEnd"/>
       <w:r>
         <w:t xml:space="preserve">, konkrétne cez vlastnosť </w:t>
       </w:r>
-      <w:proofErr w:type="spellStart"/>
       <w:r>
         <w:rPr>
           <w:rStyle w:val="KdHTML"/>
@@ -1918,7 +1691,6 @@
         </w:rPr>
         <w:t>window.location.port</w:t>
       </w:r>
-      <w:proofErr w:type="spellEnd"/>
       <w:r>
         <w:rPr>
           <w:szCs w:val="24"/>
@@ -1929,15 +1701,7 @@
         <w:t xml:space="preserve"> </w:t>
       </w:r>
       <w:r>
-        <w:t xml:space="preserve">Toto </w:t>
-      </w:r>
-      <w:proofErr w:type="spellStart"/>
-      <w:r>
-        <w:t>portové</w:t>
-      </w:r>
-      <w:proofErr w:type="spellEnd"/>
-      <w:r>
-        <w:t xml:space="preserve"> číslo je použité pri volaní všetkých AJAX požiadaviek takým spôsobom</w:t>
+        <w:t>Toto portové číslo je použité pri volaní všetkých AJAX požiadaviek takým spôsobom</w:t>
       </w:r>
       <w:r>
         <w:t>,</w:t>
@@ -2101,12 +1865,14 @@
                               <w:pStyle w:val="Popis"/>
                               <w:rPr>
                                 <w:noProof/>
+                                <w:color w:val="000000" w:themeColor="text1"/>
                                 <w:sz w:val="24"/>
                                 <w:szCs w:val="24"/>
                               </w:rPr>
                             </w:pPr>
                             <w:r>
                               <w:rPr>
+                                <w:color w:val="000000" w:themeColor="text1"/>
                                 <w:sz w:val="24"/>
                                 <w:szCs w:val="24"/>
                               </w:rPr>
@@ -2114,6 +1880,7 @@
                             </w:r>
                             <w:r>
                               <w:rPr>
+                                <w:color w:val="000000" w:themeColor="text1"/>
                                 <w:sz w:val="24"/>
                                 <w:szCs w:val="24"/>
                               </w:rPr>
@@ -2121,6 +1888,7 @@
                             </w:r>
                             <w:r>
                               <w:rPr>
+                                <w:color w:val="000000" w:themeColor="text1"/>
                                 <w:sz w:val="24"/>
                                 <w:szCs w:val="24"/>
                               </w:rPr>
@@ -2128,6 +1896,7 @@
                             </w:r>
                             <w:r>
                               <w:rPr>
+                                <w:color w:val="000000" w:themeColor="text1"/>
                                 <w:sz w:val="24"/>
                                 <w:szCs w:val="24"/>
                               </w:rPr>
@@ -2136,6 +1905,7 @@
                             <w:r>
                               <w:rPr>
                                 <w:noProof/>
+                                <w:color w:val="000000" w:themeColor="text1"/>
                                 <w:sz w:val="24"/>
                                 <w:szCs w:val="24"/>
                               </w:rPr>
@@ -2143,6 +1913,7 @@
                             </w:r>
                             <w:r>
                               <w:rPr>
+                                <w:color w:val="000000" w:themeColor="text1"/>
                                 <w:sz w:val="24"/>
                                 <w:szCs w:val="24"/>
                               </w:rPr>
@@ -2150,6 +1921,7 @@
                             </w:r>
                             <w:r>
                               <w:rPr>
+                                <w:color w:val="000000" w:themeColor="text1"/>
                                 <w:sz w:val="24"/>
                                 <w:szCs w:val="24"/>
                               </w:rPr>
@@ -2180,12 +1952,14 @@
                         <w:pStyle w:val="Popis"/>
                         <w:rPr>
                           <w:noProof/>
+                          <w:color w:val="000000" w:themeColor="text1"/>
                           <w:sz w:val="24"/>
                           <w:szCs w:val="24"/>
                         </w:rPr>
                       </w:pPr>
                       <w:r>
                         <w:rPr>
+                          <w:color w:val="000000" w:themeColor="text1"/>
                           <w:sz w:val="24"/>
                           <w:szCs w:val="24"/>
                         </w:rPr>
@@ -2193,6 +1967,7 @@
                       </w:r>
                       <w:r>
                         <w:rPr>
+                          <w:color w:val="000000" w:themeColor="text1"/>
                           <w:sz w:val="24"/>
                           <w:szCs w:val="24"/>
                         </w:rPr>
@@ -2200,6 +1975,7 @@
                       </w:r>
                       <w:r>
                         <w:rPr>
+                          <w:color w:val="000000" w:themeColor="text1"/>
                           <w:sz w:val="24"/>
                           <w:szCs w:val="24"/>
                         </w:rPr>
@@ -2207,6 +1983,7 @@
                       </w:r>
                       <w:r>
                         <w:rPr>
+                          <w:color w:val="000000" w:themeColor="text1"/>
                           <w:sz w:val="24"/>
                           <w:szCs w:val="24"/>
                         </w:rPr>
@@ -2215,6 +1992,7 @@
                       <w:r>
                         <w:rPr>
                           <w:noProof/>
+                          <w:color w:val="000000" w:themeColor="text1"/>
                           <w:sz w:val="24"/>
                           <w:szCs w:val="24"/>
                         </w:rPr>
@@ -2222,6 +2000,7 @@
                       </w:r>
                       <w:r>
                         <w:rPr>
+                          <w:color w:val="000000" w:themeColor="text1"/>
                           <w:sz w:val="24"/>
                           <w:szCs w:val="24"/>
                         </w:rPr>
@@ -2229,6 +2008,7 @@
                       </w:r>
                       <w:r>
                         <w:rPr>
+                          <w:color w:val="000000" w:themeColor="text1"/>
                           <w:sz w:val="24"/>
                           <w:szCs w:val="24"/>
                         </w:rPr>
@@ -2405,12 +2185,14 @@
                               <w:pStyle w:val="Popis"/>
                               <w:rPr>
                                 <w:noProof/>
+                                <w:color w:val="000000" w:themeColor="text1"/>
                                 <w:sz w:val="24"/>
                                 <w:szCs w:val="24"/>
                               </w:rPr>
                             </w:pPr>
                             <w:r>
                               <w:rPr>
+                                <w:color w:val="000000" w:themeColor="text1"/>
                                 <w:sz w:val="24"/>
                                 <w:szCs w:val="24"/>
                               </w:rPr>
@@ -2418,6 +2200,7 @@
                             </w:r>
                             <w:r>
                               <w:rPr>
+                                <w:color w:val="000000" w:themeColor="text1"/>
                                 <w:sz w:val="24"/>
                                 <w:szCs w:val="24"/>
                               </w:rPr>
@@ -2425,6 +2208,7 @@
                             </w:r>
                             <w:r>
                               <w:rPr>
+                                <w:color w:val="000000" w:themeColor="text1"/>
                                 <w:sz w:val="24"/>
                                 <w:szCs w:val="24"/>
                               </w:rPr>
@@ -2432,6 +2216,7 @@
                             </w:r>
                             <w:r>
                               <w:rPr>
+                                <w:color w:val="000000" w:themeColor="text1"/>
                                 <w:sz w:val="24"/>
                                 <w:szCs w:val="24"/>
                               </w:rPr>
@@ -2440,6 +2225,7 @@
                             <w:r>
                               <w:rPr>
                                 <w:noProof/>
+                                <w:color w:val="000000" w:themeColor="text1"/>
                                 <w:sz w:val="24"/>
                                 <w:szCs w:val="24"/>
                               </w:rPr>
@@ -2447,6 +2233,7 @@
                             </w:r>
                             <w:r>
                               <w:rPr>
+                                <w:color w:val="000000" w:themeColor="text1"/>
                                 <w:sz w:val="24"/>
                                 <w:szCs w:val="24"/>
                               </w:rPr>
@@ -2454,6 +2241,7 @@
                             </w:r>
                             <w:r>
                               <w:rPr>
+                                <w:color w:val="000000" w:themeColor="text1"/>
                                 <w:sz w:val="24"/>
                                 <w:szCs w:val="24"/>
                               </w:rPr>
@@ -2484,12 +2272,14 @@
                         <w:pStyle w:val="Popis"/>
                         <w:rPr>
                           <w:noProof/>
+                          <w:color w:val="000000" w:themeColor="text1"/>
                           <w:sz w:val="24"/>
                           <w:szCs w:val="24"/>
                         </w:rPr>
                       </w:pPr>
                       <w:r>
                         <w:rPr>
+                          <w:color w:val="000000" w:themeColor="text1"/>
                           <w:sz w:val="24"/>
                           <w:szCs w:val="24"/>
                         </w:rPr>
@@ -2497,6 +2287,7 @@
                       </w:r>
                       <w:r>
                         <w:rPr>
+                          <w:color w:val="000000" w:themeColor="text1"/>
                           <w:sz w:val="24"/>
                           <w:szCs w:val="24"/>
                         </w:rPr>
@@ -2504,6 +2295,7 @@
                       </w:r>
                       <w:r>
                         <w:rPr>
+                          <w:color w:val="000000" w:themeColor="text1"/>
                           <w:sz w:val="24"/>
                           <w:szCs w:val="24"/>
                         </w:rPr>
@@ -2511,6 +2303,7 @@
                       </w:r>
                       <w:r>
                         <w:rPr>
+                          <w:color w:val="000000" w:themeColor="text1"/>
                           <w:sz w:val="24"/>
                           <w:szCs w:val="24"/>
                         </w:rPr>
@@ -2519,6 +2312,7 @@
                       <w:r>
                         <w:rPr>
                           <w:noProof/>
+                          <w:color w:val="000000" w:themeColor="text1"/>
                           <w:sz w:val="24"/>
                           <w:szCs w:val="24"/>
                         </w:rPr>
@@ -2526,6 +2320,7 @@
                       </w:r>
                       <w:r>
                         <w:rPr>
+                          <w:color w:val="000000" w:themeColor="text1"/>
                           <w:sz w:val="24"/>
                           <w:szCs w:val="24"/>
                         </w:rPr>
@@ -2533,6 +2328,7 @@
                       </w:r>
                       <w:r>
                         <w:rPr>
+                          <w:color w:val="000000" w:themeColor="text1"/>
                           <w:sz w:val="24"/>
                           <w:szCs w:val="24"/>
                         </w:rPr>
@@ -2640,11 +2436,9 @@
       <w:r>
         <w:t xml:space="preserve"> webovej služby </w:t>
       </w:r>
-      <w:proofErr w:type="spellStart"/>
       <w:r>
         <w:t>book_services</w:t>
       </w:r>
-      <w:proofErr w:type="spellEnd"/>
       <w:r>
         <w:t xml:space="preserve"> </w:t>
       </w:r>
@@ -2663,11 +2457,9 @@
         </w:rPr>
         <w:t>“</w:t>
       </w:r>
-      <w:proofErr w:type="spellStart"/>
       <w:r>
         <w:t>book_services.asmx.cs</w:t>
       </w:r>
-      <w:proofErr w:type="spellEnd"/>
       <w:r>
         <w:t>“</w:t>
       </w:r>
@@ -2713,11 +2505,9 @@
       <w:r>
         <w:t>"</w:t>
       </w:r>
-      <w:proofErr w:type="spellStart"/>
       <w:r>
         <w:t>xml</w:t>
       </w:r>
-      <w:proofErr w:type="spellEnd"/>
       <w:r>
         <w:t>"</w:t>
       </w:r>
@@ -2904,18 +2694,8 @@
                                 <w:sz w:val="24"/>
                                 <w:szCs w:val="24"/>
                               </w:rPr>
-                              <w:t xml:space="preserve">-priečinky na </w:t>
+                              <w:t>-priečinky na localhoste</w:t>
                             </w:r>
-                            <w:proofErr w:type="spellStart"/>
-                            <w:r>
-                              <w:rPr>
-                                <w:color w:val="000000" w:themeColor="text1"/>
-                                <w:sz w:val="24"/>
-                                <w:szCs w:val="24"/>
-                              </w:rPr>
-                              <w:t>localhoste</w:t>
-                            </w:r>
-                            <w:proofErr w:type="spellEnd"/>
                           </w:p>
                         </w:txbxContent>
                       </wps:txbx>
@@ -3000,18 +2780,8 @@
                           <w:sz w:val="24"/>
                           <w:szCs w:val="24"/>
                         </w:rPr>
-                        <w:t xml:space="preserve">-priečinky na </w:t>
+                        <w:t>-priečinky na localhoste</w:t>
                       </w:r>
-                      <w:proofErr w:type="spellStart"/>
-                      <w:r>
-                        <w:rPr>
-                          <w:color w:val="000000" w:themeColor="text1"/>
-                          <w:sz w:val="24"/>
-                          <w:szCs w:val="24"/>
-                        </w:rPr>
-                        <w:t>localhoste</w:t>
-                      </w:r>
-                      <w:proofErr w:type="spellEnd"/>
                     </w:p>
                   </w:txbxContent>
                 </v:textbox>
@@ -3022,6 +2792,9 @@
         </mc:AlternateContent>
       </w:r>
       <w:r>
+        <w:rPr>
+          <w:noProof/>
+        </w:rPr>
         <w:drawing>
           <wp:anchor distT="0" distB="0" distL="114300" distR="114300" simplePos="0" relativeHeight="251674624" behindDoc="0" locked="0" layoutInCell="1" allowOverlap="1" wp14:anchorId="797B41D2" wp14:editId="22981E5B">
             <wp:simplePos x="0" y="0"/>
@@ -3123,6 +2896,9 @@
         </w:numPr>
       </w:pPr>
       <w:r>
+        <w:rPr>
+          <w:noProof/>
+        </w:rPr>
         <w:lastRenderedPageBreak/>
         <w:drawing>
           <wp:inline distT="0" distB="0" distL="0" distR="0" wp14:anchorId="3932BDC5" wp14:editId="07AC9B13">
@@ -3300,22 +3076,9 @@
         </w:drawing>
       </w:r>
       <w:r>
-        <w:t xml:space="preserve">Popis riešenia vo </w:t>
-      </w:r>
-      <w:proofErr w:type="spellStart"/>
-      <w:r>
-        <w:t>Visual</w:t>
-      </w:r>
-      <w:proofErr w:type="spellEnd"/>
-      <w:r>
-        <w:t xml:space="preserve"> </w:t>
-      </w:r>
-      <w:proofErr w:type="spellStart"/>
-      <w:r>
-        <w:t>Studiu</w:t>
+        <w:t>Popis riešenia vo Visual Studiu</w:t>
       </w:r>
       <w:bookmarkEnd w:id="0"/>
-      <w:proofErr w:type="spellEnd"/>
       <w:r>
         <w:t xml:space="preserve"> </w:t>
       </w:r>
@@ -3402,59 +3165,13 @@
         </w:rPr>
         <w:t xml:space="preserve">: </w:t>
       </w:r>
-      <w:proofErr w:type="spellStart"/>
       <w:r>
         <w:rPr>
           <w:color w:val="000000" w:themeColor="text1"/>
           <w:sz w:val="24"/>
           <w:szCs w:val="24"/>
         </w:rPr>
-        <w:t>Solution</w:t>
-      </w:r>
-      <w:proofErr w:type="spellEnd"/>
-      <w:r>
-        <w:rPr>
-          <w:color w:val="000000" w:themeColor="text1"/>
-          <w:sz w:val="24"/>
-          <w:szCs w:val="24"/>
-        </w:rPr>
-        <w:t xml:space="preserve"> vo </w:t>
-      </w:r>
-      <w:proofErr w:type="spellStart"/>
-      <w:r>
-        <w:rPr>
-          <w:color w:val="000000" w:themeColor="text1"/>
-          <w:sz w:val="24"/>
-          <w:szCs w:val="24"/>
-        </w:rPr>
-        <w:t>Visual</w:t>
-      </w:r>
-      <w:proofErr w:type="spellEnd"/>
-      <w:r>
-        <w:rPr>
-          <w:color w:val="000000" w:themeColor="text1"/>
-          <w:sz w:val="24"/>
-          <w:szCs w:val="24"/>
-        </w:rPr>
-        <w:t xml:space="preserve"> </w:t>
-      </w:r>
-      <w:proofErr w:type="spellStart"/>
-      <w:r>
-        <w:rPr>
-          <w:color w:val="000000" w:themeColor="text1"/>
-          <w:sz w:val="24"/>
-          <w:szCs w:val="24"/>
-        </w:rPr>
-        <w:t>Studiu</w:t>
-      </w:r>
-      <w:proofErr w:type="spellEnd"/>
-      <w:r>
-        <w:rPr>
-          <w:color w:val="000000" w:themeColor="text1"/>
-          <w:sz w:val="24"/>
-          <w:szCs w:val="24"/>
-        </w:rPr>
-        <w:t xml:space="preserve"> zdroj: vlastné spracovanie</w:t>
+        <w:t>Solution vo Visual Studiu zdroj: vlastné spracovanie</w:t>
       </w:r>
       <w:bookmarkEnd w:id="1"/>
       <w:bookmarkEnd w:id="2"/>
@@ -3509,36 +3226,8 @@
           <w:sz w:val="24"/>
           <w:szCs w:val="24"/>
         </w:rPr>
-        <w:t xml:space="preserve"> Popis jednotlivých komponentov riešenia vo </w:t>
-      </w:r>
-      <w:proofErr w:type="spellStart"/>
-      <w:r>
-        <w:rPr>
-          <w:color w:val="000000" w:themeColor="text1"/>
-          <w:sz w:val="24"/>
-          <w:szCs w:val="24"/>
-        </w:rPr>
-        <w:t>Visual</w:t>
-      </w:r>
-      <w:proofErr w:type="spellEnd"/>
-      <w:r>
-        <w:rPr>
-          <w:color w:val="000000" w:themeColor="text1"/>
-          <w:sz w:val="24"/>
-          <w:szCs w:val="24"/>
-        </w:rPr>
-        <w:t xml:space="preserve"> </w:t>
-      </w:r>
-      <w:proofErr w:type="spellStart"/>
-      <w:r>
-        <w:rPr>
-          <w:color w:val="000000" w:themeColor="text1"/>
-          <w:sz w:val="24"/>
-          <w:szCs w:val="24"/>
-        </w:rPr>
-        <w:t>Studiu</w:t>
-      </w:r>
-      <w:proofErr w:type="spellEnd"/>
+        <w:t xml:space="preserve"> Popis jednotlivých komponentov riešenia vo Visual Studiu</w:t>
+      </w:r>
       <w:r>
         <w:rPr>
           <w:color w:val="000000" w:themeColor="text1"/>
@@ -3673,13 +3362,8 @@
               <w:spacing w:line="360" w:lineRule="auto"/>
               <w:ind w:firstLine="0"/>
             </w:pPr>
-            <w:proofErr w:type="spellStart"/>
-            <w:r>
-              <w:t>Properties</w:t>
-            </w:r>
-            <w:proofErr w:type="spellEnd"/>
-            <w:r>
-              <w:t>:</w:t>
+            <w:r>
+              <w:t>Properties:</w:t>
             </w:r>
           </w:p>
         </w:tc>
@@ -3693,15 +3377,16 @@
               <w:ind w:firstLine="0"/>
             </w:pPr>
             <w:r>
-              <w:t xml:space="preserve">Obsahuje súbory, ktoré definujú rôzne vlastnosti projektu, ako napríklad </w:t>
-            </w:r>
-            <w:proofErr w:type="spellStart"/>
-            <w:r>
-              <w:t>AssemblyInfo.cs</w:t>
-            </w:r>
-            <w:proofErr w:type="spellEnd"/>
-            <w:r>
-              <w:t>, ktorý obsahuje metadáta o projekte</w:t>
+              <w:t>Obsahuje súbory, ktoré definujú rôzne vlastnosti projektu, ako napríklad AssemblyInfo.cs, ktorý obsahuje metadáta o</w:t>
+            </w:r>
+            <w:r>
+              <w:t> </w:t>
+            </w:r>
+            <w:r>
+              <w:t>projekte</w:t>
+            </w:r>
+            <w:r>
+              <w:t>.</w:t>
             </w:r>
           </w:p>
         </w:tc>
@@ -3716,11 +3401,9 @@
               <w:spacing w:line="360" w:lineRule="auto"/>
               <w:ind w:firstLine="0"/>
             </w:pPr>
-            <w:proofErr w:type="spellStart"/>
             <w:r>
               <w:t>References</w:t>
             </w:r>
-            <w:proofErr w:type="spellEnd"/>
           </w:p>
         </w:tc>
         <w:tc>
@@ -3742,12 +3425,14 @@
               <w:t>projekty</w:t>
             </w:r>
             <w:r>
-              <w:t xml:space="preserve">           </w:t>
-            </w:r>
-            <w:r>
-              <w:t xml:space="preserve">,od ktorých projekt závisí. Môžu to byť knižnice .NET </w:t>
-            </w:r>
-            <w:proofErr w:type="spellStart"/>
+              <w:t>,</w:t>
+            </w:r>
+            <w:r>
+              <w:t xml:space="preserve">          </w:t>
+            </w:r>
+            <w:r>
+              <w:t xml:space="preserve">od ktorých projekt závisí. Môžu to byť knižnice .NET </w:t>
+            </w:r>
             <w:r>
               <w:t>f</w:t>
             </w:r>
@@ -3757,7 +3442,6 @@
             <w:r>
               <w:t>y</w:t>
             </w:r>
-            <w:proofErr w:type="spellEnd"/>
             <w:r>
               <w:t xml:space="preserve"> alebo balíky tretích strán.</w:t>
             </w:r>
@@ -3774,11 +3458,9 @@
               <w:spacing w:line="360" w:lineRule="auto"/>
               <w:ind w:firstLine="0"/>
             </w:pPr>
-            <w:proofErr w:type="spellStart"/>
             <w:r>
               <w:t>Packages.config</w:t>
             </w:r>
-            <w:proofErr w:type="spellEnd"/>
           </w:p>
         </w:tc>
         <w:tc>
@@ -3791,15 +3473,7 @@
               <w:ind w:firstLine="0"/>
             </w:pPr>
             <w:r>
-              <w:t xml:space="preserve">Súbor, ktorý obsahuje zoznam všetkých balíkov </w:t>
-            </w:r>
-            <w:proofErr w:type="spellStart"/>
-            <w:r>
-              <w:t>NuGet</w:t>
-            </w:r>
-            <w:proofErr w:type="spellEnd"/>
-            <w:r>
-              <w:t xml:space="preserve">, </w:t>
+              <w:t xml:space="preserve">Súbor, ktorý obsahuje zoznam všetkých balíkov NuGet, </w:t>
             </w:r>
             <w:r>
               <w:t xml:space="preserve">            </w:t>
@@ -3820,11 +3494,9 @@
               <w:spacing w:line="360" w:lineRule="auto"/>
               <w:ind w:firstLine="0"/>
             </w:pPr>
-            <w:proofErr w:type="spellStart"/>
             <w:r>
               <w:t>Web.config</w:t>
             </w:r>
-            <w:proofErr w:type="spellEnd"/>
           </w:p>
         </w:tc>
         <w:tc>
@@ -3888,11 +3560,9 @@
               <w:spacing w:line="360" w:lineRule="auto"/>
               <w:ind w:firstLine="0"/>
             </w:pPr>
-            <w:proofErr w:type="spellStart"/>
             <w:r>
               <w:t>book_services.asmx.cs</w:t>
             </w:r>
-            <w:proofErr w:type="spellEnd"/>
           </w:p>
         </w:tc>
         <w:tc>
@@ -3932,11 +3602,9 @@
               <w:spacing w:line="360" w:lineRule="auto"/>
               <w:ind w:firstLine="0"/>
             </w:pPr>
-            <w:proofErr w:type="spellStart"/>
             <w:r>
               <w:t>dataClass.cs</w:t>
             </w:r>
-            <w:proofErr w:type="spellEnd"/>
           </w:p>
         </w:tc>
         <w:tc>
@@ -3952,23 +3620,7 @@
               <w:t xml:space="preserve">Obsahuje 2 nami definované triedy. </w:t>
             </w:r>
             <w:r>
-              <w:t>Prvá trieda je "</w:t>
-            </w:r>
-            <w:proofErr w:type="spellStart"/>
-            <w:r>
-              <w:t>BookData</w:t>
-            </w:r>
-            <w:proofErr w:type="spellEnd"/>
-            <w:r>
-              <w:t>" a druhá trieda je "</w:t>
-            </w:r>
-            <w:proofErr w:type="spellStart"/>
-            <w:r>
-              <w:t>TransactionData</w:t>
-            </w:r>
-            <w:proofErr w:type="spellEnd"/>
-            <w:r>
-              <w:t>".</w:t>
+              <w:t>Prvá trieda je "BookData" a druhá trieda je "TransactionData".</w:t>
             </w:r>
           </w:p>
         </w:tc>
@@ -3998,23 +3650,10 @@
               <w:ind w:firstLine="0"/>
             </w:pPr>
             <w:r>
-              <w:t>Tento priečinok obsahuje binárny výstup procesu zostavovania vrátane spustiteľných súborov (.</w:t>
-            </w:r>
-            <w:proofErr w:type="spellStart"/>
-            <w:r>
-              <w:t>exe</w:t>
-            </w:r>
-            <w:proofErr w:type="spellEnd"/>
-            <w:r>
-              <w:t>) a knižníc dynamického prepojenia (.</w:t>
-            </w:r>
-            <w:proofErr w:type="spellStart"/>
-            <w:r>
-              <w:t>dll</w:t>
-            </w:r>
-            <w:proofErr w:type="spellEnd"/>
-            <w:r>
-              <w:t>)</w:t>
+              <w:t>Tento priečinok obsahuje binárny výstup procesu zostavovania vrátane spustiteľných súborov (.exe) a knižníc dynamického prepojenia (.dll)</w:t>
+            </w:r>
+            <w:r>
+              <w:t>.</w:t>
             </w:r>
           </w:p>
         </w:tc>
@@ -4030,15 +3669,7 @@
               <w:ind w:firstLine="0"/>
             </w:pPr>
             <w:r>
-              <w:t xml:space="preserve">priečinok </w:t>
-            </w:r>
-            <w:proofErr w:type="spellStart"/>
-            <w:r>
-              <w:t>obj</w:t>
-            </w:r>
-            <w:proofErr w:type="spellEnd"/>
-            <w:r>
-              <w:t>:</w:t>
+              <w:t>priečinok obj:</w:t>
             </w:r>
           </w:p>
         </w:tc>
@@ -4052,15 +3683,7 @@
               <w:ind w:firstLine="0"/>
             </w:pPr>
             <w:r>
-              <w:t>Tento priečinok obsahuje priebežné súbory vytvorené počas procesu zostavovania, ako sú objektové súbory (.</w:t>
-            </w:r>
-            <w:proofErr w:type="spellStart"/>
-            <w:r>
-              <w:t>obj</w:t>
-            </w:r>
-            <w:proofErr w:type="spellEnd"/>
-            <w:r>
-              <w:t>), dočasné súbory a iné artefakty.</w:t>
+              <w:t>Tento priečinok obsahuje priebežné súbory vytvorené počas procesu zostavovania, ako sú objektové súbory (.obj), dočasné súbory a iné artefakty.</w:t>
             </w:r>
           </w:p>
         </w:tc>
@@ -4076,13 +3699,8 @@
               <w:ind w:firstLine="0"/>
             </w:pPr>
             <w:r>
-              <w:t xml:space="preserve">priečinok </w:t>
-            </w:r>
-            <w:proofErr w:type="spellStart"/>
-            <w:r>
-              <w:t>packages</w:t>
-            </w:r>
-            <w:proofErr w:type="spellEnd"/>
+              <w:t>priečinok packages</w:t>
+            </w:r>
           </w:p>
         </w:tc>
         <w:tc>
@@ -4095,23 +3713,10 @@
               <w:ind w:firstLine="0"/>
             </w:pPr>
             <w:r>
-              <w:t xml:space="preserve">priečinok </w:t>
-            </w:r>
-            <w:proofErr w:type="spellStart"/>
-            <w:r>
-              <w:t>packages</w:t>
-            </w:r>
-            <w:proofErr w:type="spellEnd"/>
-            <w:r>
-              <w:t xml:space="preserve"> (balíky): Tento priečinok obsahuje balíky </w:t>
-            </w:r>
-            <w:proofErr w:type="spellStart"/>
-            <w:r>
-              <w:t>NuGet</w:t>
-            </w:r>
-            <w:proofErr w:type="spellEnd"/>
-            <w:r>
-              <w:t>, od ktorých aplikácia závisí, spolu s ich závislosťami.</w:t>
+              <w:t>P</w:t>
+            </w:r>
+            <w:r>
+              <w:t>riečinok packages (balíky): Tento priečinok obsahuje balíky NuGet, od ktorých aplikácia závisí, spolu s ich závislosťami.</w:t>
             </w:r>
           </w:p>
         </w:tc>
@@ -4127,15 +3732,10 @@
               <w:ind w:firstLine="0"/>
             </w:pPr>
             <w:r>
-              <w:t xml:space="preserve">Priečinok </w:t>
-            </w:r>
-            <w:proofErr w:type="spellStart"/>
-            <w:r>
-              <w:t>xml</w:t>
-            </w:r>
-            <w:proofErr w:type="spellEnd"/>
-            <w:r>
-              <w:t xml:space="preserve"> </w:t>
+              <w:t>p</w:t>
+            </w:r>
+            <w:r>
+              <w:t xml:space="preserve">riečinok xml </w:t>
             </w:r>
           </w:p>
         </w:tc>
@@ -4149,7 +3749,22 @@
               <w:ind w:firstLine="0"/>
             </w:pPr>
             <w:r>
-              <w:t>Obsahuje všetky vstupne a výstupne súbory v XML</w:t>
+              <w:t>Obsahuje všetky vstupn</w:t>
+            </w:r>
+            <w:r>
+              <w:t>é</w:t>
+            </w:r>
+            <w:r>
+              <w:t xml:space="preserve"> a výstupne súbory v</w:t>
+            </w:r>
+            <w:r>
+              <w:t> </w:t>
+            </w:r>
+            <w:r>
+              <w:t>XM</w:t>
+            </w:r>
+            <w:r>
+              <w:t>L.</w:t>
             </w:r>
           </w:p>
         </w:tc>
@@ -4165,13 +3780,11 @@
               <w:ind w:firstLine="0"/>
             </w:pPr>
             <w:r>
-              <w:t xml:space="preserve">Priečinok </w:t>
-            </w:r>
-            <w:proofErr w:type="spellStart"/>
-            <w:r>
-              <w:t>static</w:t>
-            </w:r>
-            <w:proofErr w:type="spellEnd"/>
+              <w:t>p</w:t>
+            </w:r>
+            <w:r>
+              <w:t>riečinok static</w:t>
+            </w:r>
           </w:p>
         </w:tc>
         <w:tc>
@@ -4184,23 +3797,10 @@
               <w:ind w:firstLine="0"/>
             </w:pPr>
             <w:r>
-              <w:t xml:space="preserve">Obsahuje html </w:t>
-            </w:r>
-            <w:proofErr w:type="spellStart"/>
-            <w:r>
-              <w:t>css</w:t>
-            </w:r>
-            <w:proofErr w:type="spellEnd"/>
-            <w:r>
-              <w:t xml:space="preserve"> a </w:t>
-            </w:r>
-            <w:proofErr w:type="spellStart"/>
-            <w:r>
-              <w:t>javascriptové</w:t>
-            </w:r>
-            <w:proofErr w:type="spellEnd"/>
-            <w:r>
-              <w:t xml:space="preserve"> súbory klienta</w:t>
+              <w:t>Obsahuje html css a javascriptové súbory klienta</w:t>
+            </w:r>
+            <w:r>
+              <w:t>.</w:t>
             </w:r>
           </w:p>
         </w:tc>
@@ -4224,7 +3824,7 @@
 </file>
 
 <file path=word/numbering.xml><?xml version="1.0" encoding="utf-8"?>
-<w:numbering xmlns:wpc="http://schemas.microsoft.com/office/word/2010/wordprocessingCanvas" xmlns:cx="http://schemas.microsoft.com/office/drawing/2014/chartex" xmlns:cx1="http://schemas.microsoft.com/office/drawing/2015/9/8/chartex" xmlns:cx2="http://schemas.microsoft.com/office/drawing/2015/10/21/chartex" xmlns:cx3="http://schemas.microsoft.com/office/drawing/2016/5/9/chartex" xmlns:cx4="http://schemas.microsoft.com/office/drawing/2016/5/10/chartex" xmlns:cx5="http://schemas.microsoft.com/office/drawing/2016/5/11/chartex" xmlns:cx6="http://schemas.microsoft.com/office/drawing/2016/5/12/chartex" xmlns:cx7="http://schemas.microsoft.com/office/drawing/2016/5/13/chartex" xmlns:cx8="http://schemas.microsoft.com/office/drawing/2016/5/14/chartex" xmlns:mc="http://schemas.openxmlformats.org/markup-compatibility/2006" xmlns:aink="http://schemas.microsoft.com/office/drawing/2016/ink" xmlns:am3d="http://schemas.microsoft.com/office/drawing/2017/model3d" xmlns:o="urn:schemas-microsoft-com:office:office" xmlns:oel="http://schemas.microsoft.com/office/2019/extlst" xmlns:r="http://schemas.openxmlformats.org/officeDocument/2006/relationships" xmlns:m="http://schemas.openxmlformats.org/officeDocument/2006/math" xmlns:v="urn:schemas-microsoft-com:vml" xmlns:wp14="http://schemas.microsoft.com/office/word/2010/wordprocessingDrawing" xmlns:wp="http://schemas.openxmlformats.org/drawingml/2006/wordprocessingDrawing" xmlns:w10="urn:schemas-microsoft-com:office:word" xmlns:w="http://schemas.openxmlformats.org/wordprocessingml/2006/main" xmlns:w14="http://schemas.microsoft.com/office/word/2010/wordml" xmlns:w15="http://schemas.microsoft.com/office/word/2012/wordml" xmlns:w16cex="http://schemas.microsoft.com/office/word/2018/wordml/cex" xmlns:w16cid="http://schemas.microsoft.com/office/word/2016/wordml/cid" xmlns:w16="http://schemas.microsoft.com/office/word/2018/wordml" xmlns:w16sdtdh="http://schemas.microsoft.com/office/word/2020/wordml/sdtdatahash" xmlns:w16se="http://schemas.microsoft.com/office/word/2015/wordml/symex" xmlns:wpg="http://schemas.microsoft.com/office/word/2010/wordprocessingGroup" xmlns:wpi="http://schemas.microsoft.com/office/word/2010/wordprocessingInk" xmlns:wne="http://schemas.microsoft.com/office/word/2006/wordml" xmlns:wps="http://schemas.microsoft.com/office/word/2010/wordprocessingShape" mc:Ignorable="w14 w15 w16se w16cid w16 w16cex w16sdtdh wp14">
+<w:numbering xmlns:wpc="http://schemas.microsoft.com/office/word/2010/wordprocessingCanvas" xmlns:cx="http://schemas.microsoft.com/office/drawing/2014/chartex" xmlns:cx1="http://schemas.microsoft.com/office/drawing/2015/9/8/chartex" xmlns:cx2="http://schemas.microsoft.com/office/drawing/2015/10/21/chartex" xmlns:cx3="http://schemas.microsoft.com/office/drawing/2016/5/9/chartex" xmlns:cx4="http://schemas.microsoft.com/office/drawing/2016/5/10/chartex" xmlns:cx5="http://schemas.microsoft.com/office/drawing/2016/5/11/chartex" xmlns:cx6="http://schemas.microsoft.com/office/drawing/2016/5/12/chartex" xmlns:cx7="http://schemas.microsoft.com/office/drawing/2016/5/13/chartex" xmlns:cx8="http://schemas.microsoft.com/office/drawing/2016/5/14/chartex" xmlns:mc="http://schemas.openxmlformats.org/markup-compatibility/2006" xmlns:aink="http://schemas.microsoft.com/office/drawing/2016/ink" xmlns:am3d="http://schemas.microsoft.com/office/drawing/2017/model3d" xmlns:o="urn:schemas-microsoft-com:office:office" xmlns:oel="http://schemas.microsoft.com/office/2019/extlst" xmlns:r="http://schemas.openxmlformats.org/officeDocument/2006/relationships" xmlns:m="http://schemas.openxmlformats.org/officeDocument/2006/math" xmlns:v="urn:schemas-microsoft-com:vml" xmlns:wp14="http://schemas.microsoft.com/office/word/2010/wordprocessingDrawing" xmlns:wp="http://schemas.openxmlformats.org/drawingml/2006/wordprocessingDrawing" xmlns:w10="urn:schemas-microsoft-com:office:word" xmlns:w="http://schemas.openxmlformats.org/wordprocessingml/2006/main" xmlns:w14="http://schemas.microsoft.com/office/word/2010/wordml" xmlns:w15="http://schemas.microsoft.com/office/word/2012/wordml" xmlns:w16cex="http://schemas.microsoft.com/office/word/2018/wordml/cex" xmlns:w16cid="http://schemas.microsoft.com/office/word/2016/wordml/cid" xmlns:w16="http://schemas.microsoft.com/office/word/2018/wordml" xmlns:w16du="http://schemas.microsoft.com/office/word/2023/wordml/word16du" xmlns:w16sdtdh="http://schemas.microsoft.com/office/word/2020/wordml/sdtdatahash" xmlns:w16se="http://schemas.microsoft.com/office/word/2015/wordml/symex" xmlns:wpg="http://schemas.microsoft.com/office/word/2010/wordprocessingGroup" xmlns:wpi="http://schemas.microsoft.com/office/word/2010/wordprocessingInk" xmlns:wne="http://schemas.microsoft.com/office/word/2006/wordml" xmlns:wps="http://schemas.microsoft.com/office/word/2010/wordprocessingShape" mc:Ignorable="w14 w15 w16se w16cid w16 w16cex w16sdtdh wp14">
   <w:abstractNum w:abstractNumId="0" w15:restartNumberingAfterBreak="0">
     <w:nsid w:val="2DA71969"/>
     <w:multiLevelType w:val="multilevel"/>

</xml_diff>

<commit_message>
upravene xml upraveny navbar pic port + opisy
</commit_message>
<xml_diff>
--- a/diplomovka/moja_praca/príoha 2 nasadenie na IIS server.docx
+++ b/diplomovka/moja_praca/príoha 2 nasadenie na IIS server.docx
@@ -295,7 +295,21 @@
         <w:rPr>
           <w:szCs w:val="24"/>
         </w:rPr>
-        <w:t xml:space="preserve"> ktorý sa nachádza v rar priečinku v prílohe 1.</w:t>
+        <w:t xml:space="preserve"> ktorý sa nachádza v </w:t>
+      </w:r>
+      <w:proofErr w:type="spellStart"/>
+      <w:r>
+        <w:rPr>
+          <w:szCs w:val="24"/>
+        </w:rPr>
+        <w:t>rar</w:t>
+      </w:r>
+      <w:proofErr w:type="spellEnd"/>
+      <w:r>
+        <w:rPr>
+          <w:szCs w:val="24"/>
+        </w:rPr>
+        <w:t xml:space="preserve"> priečinku v prílohe 1.</w:t>
       </w:r>
     </w:p>
     <w:p>
@@ -548,7 +562,23 @@
         <w:t>eme</w:t>
       </w:r>
       <w:r>
-        <w:t xml:space="preserve"> "Internet Information Services" a zaškrt</w:t>
+        <w:t xml:space="preserve"> "Internet </w:t>
+      </w:r>
+      <w:proofErr w:type="spellStart"/>
+      <w:r>
+        <w:t>Information</w:t>
+      </w:r>
+      <w:proofErr w:type="spellEnd"/>
+      <w:r>
+        <w:t xml:space="preserve"> </w:t>
+      </w:r>
+      <w:proofErr w:type="spellStart"/>
+      <w:r>
+        <w:t>Services</w:t>
+      </w:r>
+      <w:proofErr w:type="spellEnd"/>
+      <w:r>
+        <w:t>" a zaškrt</w:t>
       </w:r>
       <w:r>
         <w:t>neme</w:t>
@@ -671,8 +701,36 @@
           <w:sz w:val="24"/>
           <w:szCs w:val="24"/>
         </w:rPr>
-        <w:t>- spustenie Internet Information Services</w:t>
-      </w:r>
+        <w:t xml:space="preserve">- spustenie Internet </w:t>
+      </w:r>
+      <w:proofErr w:type="spellStart"/>
+      <w:r>
+        <w:rPr>
+          <w:color w:val="000000" w:themeColor="text1"/>
+          <w:sz w:val="24"/>
+          <w:szCs w:val="24"/>
+        </w:rPr>
+        <w:t>Information</w:t>
+      </w:r>
+      <w:proofErr w:type="spellEnd"/>
+      <w:r>
+        <w:rPr>
+          <w:color w:val="000000" w:themeColor="text1"/>
+          <w:sz w:val="24"/>
+          <w:szCs w:val="24"/>
+        </w:rPr>
+        <w:t xml:space="preserve"> </w:t>
+      </w:r>
+      <w:proofErr w:type="spellStart"/>
+      <w:r>
+        <w:rPr>
+          <w:color w:val="000000" w:themeColor="text1"/>
+          <w:sz w:val="24"/>
+          <w:szCs w:val="24"/>
+        </w:rPr>
+        <w:t>Services</w:t>
+      </w:r>
+      <w:proofErr w:type="spellEnd"/>
     </w:p>
     <w:p>
       <w:pPr>
@@ -756,7 +814,23 @@
         <w:t xml:space="preserve"> webovú stránku. </w:t>
       </w:r>
       <w:r>
-        <w:t>Na vytvorenie novej webovej stránky v IIS (Internet Information Services) postupuj</w:t>
+        <w:t xml:space="preserve">Na vytvorenie novej webovej stránky v IIS (Internet </w:t>
+      </w:r>
+      <w:proofErr w:type="spellStart"/>
+      <w:r>
+        <w:t>Information</w:t>
+      </w:r>
+      <w:proofErr w:type="spellEnd"/>
+      <w:r>
+        <w:t xml:space="preserve"> </w:t>
+      </w:r>
+      <w:proofErr w:type="spellStart"/>
+      <w:r>
+        <w:t>Services</w:t>
+      </w:r>
+      <w:proofErr w:type="spellEnd"/>
+      <w:r>
+        <w:t>) postupuj</w:t>
       </w:r>
       <w:r>
         <w:t>eme</w:t>
@@ -880,7 +954,43 @@
                                 <w:sz w:val="24"/>
                                 <w:szCs w:val="24"/>
                               </w:rPr>
-                              <w:t>- spustenie Internet Information Services Managera</w:t>
+                              <w:t xml:space="preserve">- spustenie Internet </w:t>
+                            </w:r>
+                            <w:proofErr w:type="spellStart"/>
+                            <w:r>
+                              <w:rPr>
+                                <w:color w:val="000000" w:themeColor="text1"/>
+                                <w:sz w:val="24"/>
+                                <w:szCs w:val="24"/>
+                              </w:rPr>
+                              <w:t>Information</w:t>
+                            </w:r>
+                            <w:proofErr w:type="spellEnd"/>
+                            <w:r>
+                              <w:rPr>
+                                <w:color w:val="000000" w:themeColor="text1"/>
+                                <w:sz w:val="24"/>
+                                <w:szCs w:val="24"/>
+                              </w:rPr>
+                              <w:t xml:space="preserve"> </w:t>
+                            </w:r>
+                            <w:proofErr w:type="spellStart"/>
+                            <w:r>
+                              <w:rPr>
+                                <w:color w:val="000000" w:themeColor="text1"/>
+                                <w:sz w:val="24"/>
+                                <w:szCs w:val="24"/>
+                              </w:rPr>
+                              <w:t>Services</w:t>
+                            </w:r>
+                            <w:proofErr w:type="spellEnd"/>
+                            <w:r>
+                              <w:rPr>
+                                <w:color w:val="000000" w:themeColor="text1"/>
+                                <w:sz w:val="24"/>
+                                <w:szCs w:val="24"/>
+                              </w:rPr>
+                              <w:t xml:space="preserve"> Managera</w:t>
                             </w:r>
                           </w:p>
                         </w:txbxContent>
@@ -1055,7 +1165,23 @@
         <w:t>Š</w:t>
       </w:r>
       <w:r>
-        <w:t>tart v systéme Windows, napísaním "IIS" do vyhľadávacieho poľa a výberom možnosti "Internet Information Services (IIS) Manager" z výsledkov vyhľadávania.</w:t>
+        <w:t xml:space="preserve">tart v systéme Windows, napísaním "IIS" do vyhľadávacieho poľa a výberom možnosti "Internet </w:t>
+      </w:r>
+      <w:proofErr w:type="spellStart"/>
+      <w:r>
+        <w:t>Information</w:t>
+      </w:r>
+      <w:proofErr w:type="spellEnd"/>
+      <w:r>
+        <w:t xml:space="preserve"> </w:t>
+      </w:r>
+      <w:proofErr w:type="spellStart"/>
+      <w:r>
+        <w:t>Services</w:t>
+      </w:r>
+      <w:proofErr w:type="spellEnd"/>
+      <w:r>
+        <w:t xml:space="preserve"> (IIS) Manager" z výsledkov vyhľadávania.</w:t>
       </w:r>
     </w:p>
     <w:p>
@@ -1080,7 +1206,15 @@
         <w:t>líme</w:t>
       </w:r>
       <w:r>
-        <w:t xml:space="preserve"> ľavú ponuku a kliknite pravým tlačidlom myši na položku "Sites".</w:t>
+        <w:t xml:space="preserve"> ľavú ponuku a kliknite pravým tlačidlom myši na položku "</w:t>
+      </w:r>
+      <w:proofErr w:type="spellStart"/>
+      <w:r>
+        <w:t>Sites</w:t>
+      </w:r>
+      <w:proofErr w:type="spellEnd"/>
+      <w:r>
+        <w:t>".</w:t>
       </w:r>
     </w:p>
     <w:p>
@@ -1228,7 +1362,23 @@
         <w:t>ieme</w:t>
       </w:r>
       <w:r>
-        <w:t xml:space="preserve"> "Add Website".</w:t>
+        <w:t xml:space="preserve"> "</w:t>
+      </w:r>
+      <w:proofErr w:type="spellStart"/>
+      <w:r>
+        <w:t>Add</w:t>
+      </w:r>
+      <w:proofErr w:type="spellEnd"/>
+      <w:r>
+        <w:t xml:space="preserve"> </w:t>
+      </w:r>
+      <w:proofErr w:type="spellStart"/>
+      <w:r>
+        <w:t>Website</w:t>
+      </w:r>
+      <w:proofErr w:type="spellEnd"/>
+      <w:r>
+        <w:t>".</w:t>
       </w:r>
     </w:p>
     <w:p>
@@ -1241,7 +1391,23 @@
         <w:jc w:val="both"/>
       </w:pPr>
       <w:r>
-        <w:t>V okne "Add Website" zad</w:t>
+        <w:t>V okne "</w:t>
+      </w:r>
+      <w:proofErr w:type="spellStart"/>
+      <w:r>
+        <w:t>Add</w:t>
+      </w:r>
+      <w:proofErr w:type="spellEnd"/>
+      <w:r>
+        <w:t xml:space="preserve"> </w:t>
+      </w:r>
+      <w:proofErr w:type="spellStart"/>
+      <w:r>
+        <w:t>Website</w:t>
+      </w:r>
+      <w:proofErr w:type="spellEnd"/>
+      <w:r>
+        <w:t>" zad</w:t>
       </w:r>
       <w:r>
         <w:t>áme</w:t>
@@ -1256,10 +1422,26 @@
         <w:t xml:space="preserve"> </w:t>
       </w:r>
       <w:r>
-        <w:t>(ľubovoný)</w:t>
-      </w:r>
-      <w:r>
-        <w:t xml:space="preserve"> webovej stránky do poľa "Site name".</w:t>
+        <w:t>(</w:t>
+      </w:r>
+      <w:proofErr w:type="spellStart"/>
+      <w:r>
+        <w:t>ľubovoný</w:t>
+      </w:r>
+      <w:proofErr w:type="spellEnd"/>
+      <w:r>
+        <w:t>)</w:t>
+      </w:r>
+      <w:r>
+        <w:t xml:space="preserve"> webovej stránky do poľa "Site </w:t>
+      </w:r>
+      <w:proofErr w:type="spellStart"/>
+      <w:r>
+        <w:t>name</w:t>
+      </w:r>
+      <w:proofErr w:type="spellEnd"/>
+      <w:r>
+        <w:t>".</w:t>
       </w:r>
     </w:p>
     <w:p>
@@ -1272,7 +1454,23 @@
         <w:jc w:val="both"/>
       </w:pPr>
       <w:r>
-        <w:t>Do poľa "Physical path" zad</w:t>
+        <w:t>Do poľa "</w:t>
+      </w:r>
+      <w:proofErr w:type="spellStart"/>
+      <w:r>
+        <w:t>Physical</w:t>
+      </w:r>
+      <w:proofErr w:type="spellEnd"/>
+      <w:r>
+        <w:t xml:space="preserve"> </w:t>
+      </w:r>
+      <w:proofErr w:type="spellStart"/>
+      <w:r>
+        <w:t>path</w:t>
+      </w:r>
+      <w:proofErr w:type="spellEnd"/>
+      <w:r>
+        <w:t>" zad</w:t>
       </w:r>
       <w:r>
         <w:t>áme</w:t>
@@ -1308,9 +1506,11 @@
       <w:r>
         <w:t>"</w:t>
       </w:r>
+      <w:proofErr w:type="spellStart"/>
       <w:r>
         <w:t>Binding</w:t>
       </w:r>
+      <w:proofErr w:type="spellEnd"/>
       <w:r>
         <w:t xml:space="preserve">" </w:t>
       </w:r>
@@ -1348,7 +1548,15 @@
         <w:t xml:space="preserve"> </w:t>
       </w:r>
       <w:r>
-        <w:t>(https nebude fungovať správne)</w:t>
+        <w:t>(</w:t>
+      </w:r>
+      <w:proofErr w:type="spellStart"/>
+      <w:r>
+        <w:t>https</w:t>
+      </w:r>
+      <w:proofErr w:type="spellEnd"/>
+      <w:r>
+        <w:t xml:space="preserve"> nebude fungovať správne)</w:t>
       </w:r>
       <w:r>
         <w:t xml:space="preserve"> a do poľa </w:t>
@@ -1674,14 +1882,20 @@
         <w:jc w:val="both"/>
       </w:pPr>
       <w:r>
-        <w:t>Taktiež je dôležite aby na nastavenom porte nebežala žiadna iná služba. My sme si ako číslo portu zvolili 8050, ale v podstate je možné zvoliť aj iný port, keďže nami vytvorený klient využíva dynamické získanie čísla portu z aktuálnej URL adresy pomocou Javascript</w:t>
+        <w:t xml:space="preserve">Taktiež je dôležite aby na nastavenom porte nebežala žiadna iná služba. My sme si ako číslo portu zvolili 8050, ale v podstate je možné zvoliť aj iný port, keďže nami vytvorený klient využíva dynamické získanie čísla portu z aktuálnej URL adresy pomocou </w:t>
+      </w:r>
+      <w:proofErr w:type="spellStart"/>
+      <w:r>
+        <w:t>Javascript</w:t>
       </w:r>
       <w:r>
         <w:t>u</w:t>
       </w:r>
+      <w:proofErr w:type="spellEnd"/>
       <w:r>
         <w:t xml:space="preserve">, konkrétne cez vlastnosť </w:t>
       </w:r>
+      <w:proofErr w:type="spellStart"/>
       <w:r>
         <w:rPr>
           <w:rStyle w:val="KdHTML"/>
@@ -1691,6 +1905,7 @@
         </w:rPr>
         <w:t>window.location.port</w:t>
       </w:r>
+      <w:proofErr w:type="spellEnd"/>
       <w:r>
         <w:rPr>
           <w:szCs w:val="24"/>
@@ -1701,7 +1916,15 @@
         <w:t xml:space="preserve"> </w:t>
       </w:r>
       <w:r>
-        <w:t>Toto portové číslo je použité pri volaní všetkých AJAX požiadaviek takým spôsobom</w:t>
+        <w:t xml:space="preserve">Toto </w:t>
+      </w:r>
+      <w:proofErr w:type="spellStart"/>
+      <w:r>
+        <w:t>portové</w:t>
+      </w:r>
+      <w:proofErr w:type="spellEnd"/>
+      <w:r>
+        <w:t xml:space="preserve"> číslo je použité pri volaní všetkých AJAX požiadaviek takým spôsobom</w:t>
       </w:r>
       <w:r>
         <w:t>,</w:t>
@@ -2141,18 +2364,440 @@
       </w:pPr>
       <w:r>
         <w:rPr>
+          <w:i/>
+          <w:iCs/>
+          <w:szCs w:val="24"/>
+        </w:rPr>
+        <w:t>Po tomto kroku je potre</w:t>
+      </w:r>
+      <w:r>
+        <w:rPr>
+          <w:i/>
+          <w:iCs/>
+          <w:szCs w:val="24"/>
+        </w:rPr>
+        <w:t>bné</w:t>
+      </w:r>
+      <w:r>
+        <w:rPr>
+          <w:i/>
+          <w:iCs/>
+          <w:szCs w:val="24"/>
+        </w:rPr>
+        <w:t xml:space="preserve"> ešte nastaviť cesty</w:t>
+      </w:r>
+      <w:r>
+        <w:rPr>
+          <w:i/>
+          <w:iCs/>
+          <w:szCs w:val="24"/>
+        </w:rPr>
+        <w:t xml:space="preserve"> </w:t>
+      </w:r>
+      <w:r>
+        <w:rPr>
+          <w:i/>
+          <w:iCs/>
+          <w:szCs w:val="24"/>
+        </w:rPr>
+        <w:t>k</w:t>
+      </w:r>
+      <w:r>
+        <w:rPr>
+          <w:i/>
+          <w:iCs/>
+          <w:szCs w:val="24"/>
+        </w:rPr>
+        <w:t xml:space="preserve"> 3</w:t>
+      </w:r>
+      <w:r>
+        <w:rPr>
+          <w:i/>
+          <w:iCs/>
+          <w:szCs w:val="24"/>
+        </w:rPr>
+        <w:t> XML súborom</w:t>
+      </w:r>
+      <w:r>
+        <w:rPr>
+          <w:i/>
+          <w:iCs/>
+          <w:szCs w:val="24"/>
+        </w:rPr>
+        <w:t xml:space="preserve"> a 1 priečinku</w:t>
+      </w:r>
+      <w:r>
+        <w:rPr>
+          <w:i/>
+          <w:iCs/>
+          <w:szCs w:val="24"/>
+        </w:rPr>
+        <w:t xml:space="preserve"> v</w:t>
+      </w:r>
+      <w:r>
+        <w:rPr>
+          <w:i/>
+          <w:iCs/>
+          <w:szCs w:val="24"/>
+        </w:rPr>
+        <w:t> privátnych premenných</w:t>
+      </w:r>
+      <w:r>
+        <w:rPr>
+          <w:i/>
+          <w:iCs/>
+          <w:szCs w:val="24"/>
+        </w:rPr>
+        <w:t xml:space="preserve"> webovej služby </w:t>
+      </w:r>
+      <w:proofErr w:type="spellStart"/>
+      <w:r>
+        <w:rPr>
+          <w:i/>
+          <w:iCs/>
+          <w:szCs w:val="24"/>
+        </w:rPr>
+        <w:t>book_services</w:t>
+      </w:r>
+      <w:proofErr w:type="spellEnd"/>
+      <w:r>
+        <w:rPr>
+          <w:i/>
+          <w:iCs/>
+          <w:szCs w:val="24"/>
+        </w:rPr>
+        <w:t xml:space="preserve"> </w:t>
+      </w:r>
+      <w:r>
+        <w:rPr>
+          <w:i/>
+          <w:iCs/>
+          <w:szCs w:val="24"/>
+        </w:rPr>
+        <w:t>(nach</w:t>
+      </w:r>
+      <w:r>
+        <w:rPr>
+          <w:i/>
+          <w:iCs/>
+          <w:szCs w:val="24"/>
+        </w:rPr>
+        <w:t>á</w:t>
+      </w:r>
+      <w:r>
+        <w:rPr>
+          <w:i/>
+          <w:iCs/>
+          <w:szCs w:val="24"/>
+        </w:rPr>
+        <w:t xml:space="preserve">dza sa v úvodných riadkoch </w:t>
+      </w:r>
+      <w:r>
+        <w:rPr>
+          <w:i/>
+          <w:iCs/>
+          <w:szCs w:val="24"/>
+          <w:lang w:val="en-US"/>
+        </w:rPr>
+        <w:t>“</w:t>
+      </w:r>
+      <w:proofErr w:type="spellStart"/>
+      <w:r>
+        <w:rPr>
+          <w:i/>
+          <w:iCs/>
+          <w:szCs w:val="24"/>
+        </w:rPr>
+        <w:t>book_services.asmx.cs</w:t>
+      </w:r>
+      <w:proofErr w:type="spellEnd"/>
+      <w:r>
+        <w:rPr>
+          <w:i/>
+          <w:iCs/>
+          <w:szCs w:val="24"/>
+        </w:rPr>
+        <w:t>“</w:t>
+      </w:r>
+      <w:r>
+        <w:rPr>
+          <w:i/>
+          <w:iCs/>
+          <w:szCs w:val="24"/>
+        </w:rPr>
+        <w:t>).</w:t>
+      </w:r>
+      <w:r>
+        <w:rPr>
+          <w:i/>
+          <w:iCs/>
+          <w:szCs w:val="24"/>
+        </w:rPr>
+        <w:t xml:space="preserve"> </w:t>
+      </w:r>
+      <w:r>
+        <w:rPr>
+          <w:i/>
+          <w:iCs/>
+          <w:szCs w:val="24"/>
+        </w:rPr>
+        <w:t>Tieto XML s</w:t>
+      </w:r>
+      <w:r>
+        <w:rPr>
+          <w:i/>
+          <w:iCs/>
+          <w:szCs w:val="24"/>
+        </w:rPr>
+        <w:t>ú</w:t>
+      </w:r>
+      <w:r>
+        <w:rPr>
+          <w:i/>
+          <w:iCs/>
+          <w:szCs w:val="24"/>
+        </w:rPr>
+        <w:t>bory a priečinok predstavuj</w:t>
+      </w:r>
+      <w:r>
+        <w:rPr>
+          <w:i/>
+          <w:iCs/>
+          <w:szCs w:val="24"/>
+        </w:rPr>
+        <w:t>ú</w:t>
+      </w:r>
+      <w:r>
+        <w:rPr>
+          <w:i/>
+          <w:iCs/>
+          <w:szCs w:val="24"/>
+        </w:rPr>
+        <w:t xml:space="preserve"> vstupn</w:t>
+      </w:r>
+      <w:r>
+        <w:rPr>
+          <w:i/>
+          <w:iCs/>
+          <w:szCs w:val="24"/>
+        </w:rPr>
+        <w:t>é a v</w:t>
+      </w:r>
+      <w:r>
+        <w:rPr>
+          <w:i/>
+          <w:iCs/>
+          <w:szCs w:val="24"/>
+        </w:rPr>
+        <w:t>ý</w:t>
+      </w:r>
+      <w:r>
+        <w:rPr>
+          <w:i/>
+          <w:iCs/>
+          <w:szCs w:val="24"/>
+        </w:rPr>
+        <w:t>stupné súbory/adresáre a pokiaľ nie sú nastavené správne</w:t>
+      </w:r>
+      <w:r>
+        <w:rPr>
+          <w:i/>
+          <w:iCs/>
+          <w:szCs w:val="24"/>
+        </w:rPr>
+        <w:t>,</w:t>
+      </w:r>
+      <w:r>
+        <w:rPr>
+          <w:i/>
+          <w:iCs/>
+          <w:szCs w:val="24"/>
+        </w:rPr>
+        <w:t xml:space="preserve"> </w:t>
+      </w:r>
+      <w:r>
+        <w:rPr>
+          <w:i/>
+          <w:iCs/>
+          <w:szCs w:val="24"/>
+        </w:rPr>
+        <w:t>tak webová služba nebude fungovať. Tieto súbory a priečinok vieme nájsť v adresári so zdrojovým kódom v priečinku "</w:t>
+      </w:r>
+      <w:proofErr w:type="spellStart"/>
+      <w:r>
+        <w:rPr>
+          <w:i/>
+          <w:iCs/>
+          <w:szCs w:val="24"/>
+        </w:rPr>
+        <w:t>xml</w:t>
+      </w:r>
+      <w:proofErr w:type="spellEnd"/>
+      <w:r>
+        <w:rPr>
+          <w:i/>
+          <w:iCs/>
+          <w:szCs w:val="24"/>
+        </w:rPr>
+        <w:t>"</w:t>
+      </w:r>
+      <w:r>
+        <w:rPr>
+          <w:szCs w:val="24"/>
+        </w:rPr>
+        <w:t>.</w:t>
+      </w:r>
+      <w:r>
+        <w:rPr>
+          <w:szCs w:val="24"/>
+        </w:rPr>
+        <w:t>(</w:t>
+      </w:r>
+      <w:r>
+        <w:rPr>
+          <w:szCs w:val="24"/>
+          <w:highlight w:val="red"/>
+        </w:rPr>
+        <w:t>len v prípade že by nefungovali relatívne cesty</w:t>
+      </w:r>
+      <w:r>
+        <w:rPr>
+          <w:szCs w:val="24"/>
+        </w:rPr>
+        <w:t>)</w:t>
+      </w:r>
+      <w:r>
+        <w:t xml:space="preserve"> </w:t>
+      </w:r>
+      <w:r>
+        <w:t xml:space="preserve">Tieto cesty k XML súborom a priečinku sú inak získané pomocou funkcie </w:t>
+      </w:r>
+      <w:proofErr w:type="spellStart"/>
+      <w:r>
+        <w:rPr>
+          <w:rStyle w:val="KdHTML"/>
+        </w:rPr>
+        <w:t>Server.MapPath</w:t>
+      </w:r>
+      <w:proofErr w:type="spellEnd"/>
+      <w:r>
+        <w:rPr>
+          <w:rStyle w:val="KdHTML"/>
+        </w:rPr>
+        <w:t>()</w:t>
+      </w:r>
+      <w:r>
+        <w:t xml:space="preserve"> triedy </w:t>
+      </w:r>
+      <w:proofErr w:type="spellStart"/>
+      <w:r>
+        <w:rPr>
+          <w:rStyle w:val="KdHTML"/>
+        </w:rPr>
+        <w:t>HttpContext.Current</w:t>
+      </w:r>
+      <w:proofErr w:type="spellEnd"/>
+      <w:r>
+        <w:t xml:space="preserve">. Táto funkcia mapuje virtuálnu cestu k súboru alebo priečinku na fyzickú cestu na serveri a teda ak sa nezmení </w:t>
+      </w:r>
+      <w:proofErr w:type="spellStart"/>
+      <w:r>
+        <w:t>umiesnenie</w:t>
+      </w:r>
+      <w:proofErr w:type="spellEnd"/>
+      <w:r>
+        <w:t xml:space="preserve"> priečinku „</w:t>
+      </w:r>
+      <w:proofErr w:type="spellStart"/>
+      <w:r>
+        <w:t>xml</w:t>
+      </w:r>
+      <w:proofErr w:type="spellEnd"/>
+      <w:r>
+        <w:t xml:space="preserve">“ tak by všetko malo fungovať bez zásahu používateľa. </w:t>
+      </w:r>
+    </w:p>
+    <w:p>
+      <w:pPr>
+        <w:pStyle w:val="Odsekzoznamu"/>
+      </w:pPr>
+      <w:r>
+        <w:rPr>
+          <w:i/>
+          <w:iCs/>
+          <w:noProof/>
+          <w:szCs w:val="24"/>
+        </w:rPr>
+        <w:drawing>
+          <wp:anchor distT="0" distB="0" distL="114300" distR="114300" simplePos="0" relativeHeight="251677696" behindDoc="0" locked="0" layoutInCell="1" allowOverlap="1" wp14:anchorId="3BBB218A" wp14:editId="3CD1D14D">
+            <wp:simplePos x="0" y="0"/>
+            <wp:positionH relativeFrom="column">
+              <wp:posOffset>306070</wp:posOffset>
+            </wp:positionH>
+            <wp:positionV relativeFrom="paragraph">
+              <wp:posOffset>215418</wp:posOffset>
+            </wp:positionV>
+            <wp:extent cx="5760720" cy="975360"/>
+            <wp:effectExtent l="0" t="0" r="0" b="0"/>
+            <wp:wrapTopAndBottom/>
+            <wp:docPr id="2118757810" name="Obrázok 1"/>
+            <wp:cNvGraphicFramePr>
+              <a:graphicFrameLocks xmlns:a="http://schemas.openxmlformats.org/drawingml/2006/main" noChangeAspect="1"/>
+            </wp:cNvGraphicFramePr>
+            <a:graphic xmlns:a="http://schemas.openxmlformats.org/drawingml/2006/main">
+              <a:graphicData uri="http://schemas.openxmlformats.org/drawingml/2006/picture">
+                <pic:pic xmlns:pic="http://schemas.openxmlformats.org/drawingml/2006/picture">
+                  <pic:nvPicPr>
+                    <pic:cNvPr id="2118757810" name=""/>
+                    <pic:cNvPicPr/>
+                  </pic:nvPicPr>
+                  <pic:blipFill>
+                    <a:blip r:embed="rId12">
+                      <a:extLst>
+                        <a:ext uri="{28A0092B-C50C-407E-A947-70E740481C1C}">
+                          <a14:useLocalDpi xmlns:a14="http://schemas.microsoft.com/office/drawing/2010/main" val="0"/>
+                        </a:ext>
+                      </a:extLst>
+                    </a:blip>
+                    <a:stretch>
+                      <a:fillRect/>
+                    </a:stretch>
+                  </pic:blipFill>
+                  <pic:spPr>
+                    <a:xfrm>
+                      <a:off x="0" y="0"/>
+                      <a:ext cx="5760720" cy="975360"/>
+                    </a:xfrm>
+                    <a:prstGeom prst="rect">
+                      <a:avLst/>
+                    </a:prstGeom>
+                  </pic:spPr>
+                </pic:pic>
+              </a:graphicData>
+            </a:graphic>
+            <wp14:sizeRelH relativeFrom="page">
+              <wp14:pctWidth>0</wp14:pctWidth>
+            </wp14:sizeRelH>
+            <wp14:sizeRelV relativeFrom="page">
+              <wp14:pctHeight>0</wp14:pctHeight>
+            </wp14:sizeRelV>
+          </wp:anchor>
+        </w:drawing>
+      </w:r>
+      <w:r>
+        <w:rPr>
           <w:noProof/>
         </w:rPr>
         <mc:AlternateContent>
           <mc:Choice Requires="wps">
             <w:drawing>
-              <wp:anchor distT="0" distB="0" distL="114300" distR="114300" simplePos="0" relativeHeight="251671552" behindDoc="0" locked="0" layoutInCell="1" allowOverlap="1" wp14:anchorId="0329A66C" wp14:editId="5FEC7683">
+              <wp:anchor distT="0" distB="0" distL="114300" distR="114300" simplePos="0" relativeHeight="251671552" behindDoc="0" locked="0" layoutInCell="1" allowOverlap="1" wp14:anchorId="0329A66C" wp14:editId="1667E242">
                 <wp:simplePos x="0" y="0"/>
                 <wp:positionH relativeFrom="column">
                   <wp:posOffset>205105</wp:posOffset>
                 </wp:positionH>
                 <wp:positionV relativeFrom="paragraph">
-                  <wp:posOffset>2068195</wp:posOffset>
+                  <wp:posOffset>1197873</wp:posOffset>
                 </wp:positionV>
                 <wp:extent cx="6099175" cy="635"/>
                 <wp:effectExtent l="0" t="0" r="0" b="0"/>
@@ -2264,7 +2909,11 @@
           </mc:Choice>
           <mc:Fallback>
             <w:pict>
-              <v:shape w14:anchorId="0329A66C" id="_x0000_s1029" type="#_x0000_t202" style="position:absolute;left:0;text-align:left;margin-left:16.15pt;margin-top:162.85pt;width:480.25pt;height:.05pt;z-index:251671552;visibility:visible;mso-wrap-style:square;mso-wrap-distance-left:9pt;mso-wrap-distance-top:0;mso-wrap-distance-right:9pt;mso-wrap-distance-bottom:0;mso-position-horizontal:absolute;mso-position-horizontal-relative:text;mso-position-vertical:absolute;mso-position-vertical-relative:text;v-text-anchor:top" o:gfxdata="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" stroked="f">
+              <v:shapetype w14:anchorId="0329A66C" id="_x0000_t202" coordsize="21600,21600" o:spt="202" path="m,l,21600r21600,l21600,xe">
+                <v:stroke joinstyle="miter"/>
+                <v:path gradientshapeok="t" o:connecttype="rect"/>
+              </v:shapetype>
+              <v:shape id="_x0000_s1029" type="#_x0000_t202" style="position:absolute;left:0;text-align:left;margin-left:16.15pt;margin-top:94.3pt;width:480.25pt;height:.05pt;z-index:251671552;visibility:visible;mso-wrap-style:square;mso-wrap-distance-left:9pt;mso-wrap-distance-top:0;mso-wrap-distance-right:9pt;mso-wrap-distance-bottom:0;mso-position-horizontal:absolute;mso-position-horizontal-relative:text;mso-position-vertical:absolute;mso-position-vertical-relative:text;v-text-anchor:top" o:gfxdata="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" stroked="f">
                 <v:textbox style="mso-fit-shape-to-text:t" inset="0,0,0,0">
                   <w:txbxContent>
                     <w:p>
@@ -2343,177 +2992,13 @@
           </mc:Fallback>
         </mc:AlternateContent>
       </w:r>
-      <w:r>
-        <w:rPr>
-          <w:noProof/>
-        </w:rPr>
-        <w:drawing>
-          <wp:anchor distT="0" distB="0" distL="114300" distR="114300" simplePos="0" relativeHeight="251659264" behindDoc="0" locked="0" layoutInCell="1" allowOverlap="1" wp14:anchorId="66F13E8A" wp14:editId="37D56734">
-            <wp:simplePos x="0" y="0"/>
-            <wp:positionH relativeFrom="column">
-              <wp:posOffset>205105</wp:posOffset>
-            </wp:positionH>
-            <wp:positionV relativeFrom="paragraph">
-              <wp:posOffset>1188085</wp:posOffset>
-            </wp:positionV>
-            <wp:extent cx="6099175" cy="822960"/>
-            <wp:effectExtent l="0" t="0" r="0" b="0"/>
-            <wp:wrapSquare wrapText="bothSides"/>
-            <wp:docPr id="6" name="Obrázok 6"/>
-            <wp:cNvGraphicFramePr>
-              <a:graphicFrameLocks xmlns:a="http://schemas.openxmlformats.org/drawingml/2006/main" noChangeAspect="1"/>
-            </wp:cNvGraphicFramePr>
-            <a:graphic xmlns:a="http://schemas.openxmlformats.org/drawingml/2006/main">
-              <a:graphicData uri="http://schemas.openxmlformats.org/drawingml/2006/picture">
-                <pic:pic xmlns:pic="http://schemas.openxmlformats.org/drawingml/2006/picture">
-                  <pic:nvPicPr>
-                    <pic:cNvPr id="1" name=""/>
-                    <pic:cNvPicPr/>
-                  </pic:nvPicPr>
-                  <pic:blipFill>
-                    <a:blip r:embed="rId12">
-                      <a:extLst>
-                        <a:ext uri="{28A0092B-C50C-407E-A947-70E740481C1C}">
-                          <a14:useLocalDpi xmlns:a14="http://schemas.microsoft.com/office/drawing/2010/main" val="0"/>
-                        </a:ext>
-                      </a:extLst>
-                    </a:blip>
-                    <a:stretch>
-                      <a:fillRect/>
-                    </a:stretch>
-                  </pic:blipFill>
-                  <pic:spPr>
-                    <a:xfrm>
-                      <a:off x="0" y="0"/>
-                      <a:ext cx="6099175" cy="822960"/>
-                    </a:xfrm>
-                    <a:prstGeom prst="rect">
-                      <a:avLst/>
-                    </a:prstGeom>
-                  </pic:spPr>
-                </pic:pic>
-              </a:graphicData>
-            </a:graphic>
-            <wp14:sizeRelH relativeFrom="page">
-              <wp14:pctWidth>0</wp14:pctWidth>
-            </wp14:sizeRelH>
-            <wp14:sizeRelV relativeFrom="page">
-              <wp14:pctHeight>0</wp14:pctHeight>
-            </wp14:sizeRelV>
-          </wp:anchor>
-        </w:drawing>
-      </w:r>
-      <w:r>
-        <w:t>Po tomto kroku je potre</w:t>
-      </w:r>
-      <w:r>
-        <w:t>bné</w:t>
-      </w:r>
-      <w:r>
-        <w:t xml:space="preserve"> ešte nastaviť cesty</w:t>
-      </w:r>
-      <w:r>
-        <w:t xml:space="preserve"> </w:t>
-      </w:r>
-      <w:r>
-        <w:t>k</w:t>
-      </w:r>
-      <w:r>
-        <w:t xml:space="preserve"> 3</w:t>
-      </w:r>
-      <w:r>
-        <w:t> XML súborom</w:t>
-      </w:r>
-      <w:r>
-        <w:t xml:space="preserve"> a 1 priečinku</w:t>
-      </w:r>
-      <w:r>
-        <w:t xml:space="preserve"> v</w:t>
-      </w:r>
-      <w:r>
-        <w:t> privátnych premenných</w:t>
-      </w:r>
-      <w:r>
-        <w:t xml:space="preserve"> webovej služby </w:t>
-      </w:r>
-      <w:r>
-        <w:t>book_services</w:t>
-      </w:r>
-      <w:r>
-        <w:t xml:space="preserve"> </w:t>
-      </w:r>
-      <w:r>
-        <w:t>(nach</w:t>
-      </w:r>
-      <w:r>
-        <w:t>á</w:t>
-      </w:r>
-      <w:r>
-        <w:t xml:space="preserve">dza sa v úvodných riadkoch </w:t>
-      </w:r>
-      <w:r>
-        <w:rPr>
-          <w:lang w:val="en-US"/>
-        </w:rPr>
-        <w:t>“</w:t>
-      </w:r>
-      <w:r>
-        <w:t>book_services.asmx.cs</w:t>
-      </w:r>
-      <w:r>
-        <w:t>“</w:t>
-      </w:r>
-      <w:r>
-        <w:t>).</w:t>
-      </w:r>
-      <w:r>
-        <w:t xml:space="preserve"> </w:t>
-      </w:r>
-      <w:r>
-        <w:t>Tieto XML s</w:t>
-      </w:r>
-      <w:r>
-        <w:t>ú</w:t>
-      </w:r>
-      <w:r>
-        <w:t>bory a priečinok predstavuj</w:t>
-      </w:r>
-      <w:r>
-        <w:t>ú</w:t>
-      </w:r>
-      <w:r>
-        <w:t xml:space="preserve"> vstupn</w:t>
-      </w:r>
-      <w:r>
-        <w:t>é a v</w:t>
-      </w:r>
-      <w:r>
-        <w:t>ý</w:t>
-      </w:r>
-      <w:r>
-        <w:t>stupné súbory/adresáre a pokiaľ nie sú nastavené správne</w:t>
-      </w:r>
-      <w:r>
-        <w:t>,</w:t>
-      </w:r>
-      <w:r>
-        <w:t xml:space="preserve"> </w:t>
-      </w:r>
-      <w:r>
-        <w:t xml:space="preserve">tak webová služba nebude fungovať. Tieto súbory a priečinok vieme nájsť v adresári so zdrojovým kódom v priečinku </w:t>
-      </w:r>
-      <w:r>
-        <w:t>"</w:t>
-      </w:r>
-      <w:r>
-        <w:t>xml</w:t>
-      </w:r>
-      <w:r>
-        <w:t>"</w:t>
-      </w:r>
-      <w:r>
-        <w:t xml:space="preserve">. </w:t>
-      </w:r>
+    </w:p>
+    <w:p>
+      <w:pPr>
+        <w:pStyle w:val="Odsekzoznamu"/>
+        <w:ind w:firstLine="0"/>
+        <w:jc w:val="both"/>
+      </w:pPr>
     </w:p>
     <w:p>
       <w:pPr>
@@ -2694,8 +3179,18 @@
                                 <w:sz w:val="24"/>
                                 <w:szCs w:val="24"/>
                               </w:rPr>
-                              <w:t>-priečinky na localhoste</w:t>
+                              <w:t xml:space="preserve">-priečinky na </w:t>
                             </w:r>
+                            <w:proofErr w:type="spellStart"/>
+                            <w:r>
+                              <w:rPr>
+                                <w:color w:val="000000" w:themeColor="text1"/>
+                                <w:sz w:val="24"/>
+                                <w:szCs w:val="24"/>
+                              </w:rPr>
+                              <w:t>localhoste</w:t>
+                            </w:r>
+                            <w:proofErr w:type="spellEnd"/>
                           </w:p>
                         </w:txbxContent>
                       </wps:txbx>
@@ -2896,15 +3391,11 @@
         </w:numPr>
       </w:pPr>
       <w:r>
-        <w:rPr>
-          <w:noProof/>
-        </w:rPr>
-        <w:lastRenderedPageBreak/>
         <w:drawing>
-          <wp:inline distT="0" distB="0" distL="0" distR="0" wp14:anchorId="3932BDC5" wp14:editId="07AC9B13">
-            <wp:extent cx="5760720" cy="2733040"/>
+          <wp:inline distT="0" distB="0" distL="0" distR="0" wp14:anchorId="626D9C7F" wp14:editId="71192C48">
+            <wp:extent cx="5760720" cy="2973070"/>
             <wp:effectExtent l="0" t="0" r="0" b="0"/>
-            <wp:docPr id="999402207" name="Obrázok 1"/>
+            <wp:docPr id="1499158100" name="Obrázok 1"/>
             <wp:cNvGraphicFramePr>
               <a:graphicFrameLocks xmlns:a="http://schemas.openxmlformats.org/drawingml/2006/main" noChangeAspect="1"/>
             </wp:cNvGraphicFramePr>
@@ -2912,7 +3403,7 @@
               <a:graphicData uri="http://schemas.openxmlformats.org/drawingml/2006/picture">
                 <pic:pic xmlns:pic="http://schemas.openxmlformats.org/drawingml/2006/picture">
                   <pic:nvPicPr>
-                    <pic:cNvPr id="999402207" name=""/>
+                    <pic:cNvPr id="1499158100" name=""/>
                     <pic:cNvPicPr/>
                   </pic:nvPicPr>
                   <pic:blipFill>
@@ -2924,7 +3415,7 @@
                   <pic:spPr>
                     <a:xfrm>
                       <a:off x="0" y="0"/>
-                      <a:ext cx="5760720" cy="2733040"/>
+                      <a:ext cx="5760720" cy="2973070"/>
                     </a:xfrm>
                     <a:prstGeom prst="rect">
                       <a:avLst/>
@@ -3076,9 +3567,22 @@
         </w:drawing>
       </w:r>
       <w:r>
-        <w:t>Popis riešenia vo Visual Studiu</w:t>
+        <w:t xml:space="preserve">Popis riešenia vo </w:t>
+      </w:r>
+      <w:proofErr w:type="spellStart"/>
+      <w:r>
+        <w:t>Visual</w:t>
+      </w:r>
+      <w:proofErr w:type="spellEnd"/>
+      <w:r>
+        <w:t xml:space="preserve"> </w:t>
+      </w:r>
+      <w:proofErr w:type="spellStart"/>
+      <w:r>
+        <w:t>Studiu</w:t>
       </w:r>
       <w:bookmarkEnd w:id="0"/>
+      <w:proofErr w:type="spellEnd"/>
       <w:r>
         <w:t xml:space="preserve"> </w:t>
       </w:r>
@@ -3165,13 +3669,59 @@
         </w:rPr>
         <w:t xml:space="preserve">: </w:t>
       </w:r>
+      <w:proofErr w:type="spellStart"/>
       <w:r>
         <w:rPr>
           <w:color w:val="000000" w:themeColor="text1"/>
           <w:sz w:val="24"/>
           <w:szCs w:val="24"/>
         </w:rPr>
-        <w:t>Solution vo Visual Studiu zdroj: vlastné spracovanie</w:t>
+        <w:t>Solution</w:t>
+      </w:r>
+      <w:proofErr w:type="spellEnd"/>
+      <w:r>
+        <w:rPr>
+          <w:color w:val="000000" w:themeColor="text1"/>
+          <w:sz w:val="24"/>
+          <w:szCs w:val="24"/>
+        </w:rPr>
+        <w:t xml:space="preserve"> vo </w:t>
+      </w:r>
+      <w:proofErr w:type="spellStart"/>
+      <w:r>
+        <w:rPr>
+          <w:color w:val="000000" w:themeColor="text1"/>
+          <w:sz w:val="24"/>
+          <w:szCs w:val="24"/>
+        </w:rPr>
+        <w:t>Visual</w:t>
+      </w:r>
+      <w:proofErr w:type="spellEnd"/>
+      <w:r>
+        <w:rPr>
+          <w:color w:val="000000" w:themeColor="text1"/>
+          <w:sz w:val="24"/>
+          <w:szCs w:val="24"/>
+        </w:rPr>
+        <w:t xml:space="preserve"> </w:t>
+      </w:r>
+      <w:proofErr w:type="spellStart"/>
+      <w:r>
+        <w:rPr>
+          <w:color w:val="000000" w:themeColor="text1"/>
+          <w:sz w:val="24"/>
+          <w:szCs w:val="24"/>
+        </w:rPr>
+        <w:t>Studiu</w:t>
+      </w:r>
+      <w:proofErr w:type="spellEnd"/>
+      <w:r>
+        <w:rPr>
+          <w:color w:val="000000" w:themeColor="text1"/>
+          <w:sz w:val="24"/>
+          <w:szCs w:val="24"/>
+        </w:rPr>
+        <w:t xml:space="preserve"> zdroj: vlastné spracovanie</w:t>
       </w:r>
       <w:bookmarkEnd w:id="1"/>
       <w:bookmarkEnd w:id="2"/>
@@ -3226,8 +3776,36 @@
           <w:sz w:val="24"/>
           <w:szCs w:val="24"/>
         </w:rPr>
-        <w:t xml:space="preserve"> Popis jednotlivých komponentov riešenia vo Visual Studiu</w:t>
-      </w:r>
+        <w:t xml:space="preserve"> Popis jednotlivých komponentov riešenia vo </w:t>
+      </w:r>
+      <w:proofErr w:type="spellStart"/>
+      <w:r>
+        <w:rPr>
+          <w:color w:val="000000" w:themeColor="text1"/>
+          <w:sz w:val="24"/>
+          <w:szCs w:val="24"/>
+        </w:rPr>
+        <w:t>Visual</w:t>
+      </w:r>
+      <w:proofErr w:type="spellEnd"/>
+      <w:r>
+        <w:rPr>
+          <w:color w:val="000000" w:themeColor="text1"/>
+          <w:sz w:val="24"/>
+          <w:szCs w:val="24"/>
+        </w:rPr>
+        <w:t xml:space="preserve"> </w:t>
+      </w:r>
+      <w:proofErr w:type="spellStart"/>
+      <w:r>
+        <w:rPr>
+          <w:color w:val="000000" w:themeColor="text1"/>
+          <w:sz w:val="24"/>
+          <w:szCs w:val="24"/>
+        </w:rPr>
+        <w:t>Studiu</w:t>
+      </w:r>
+      <w:proofErr w:type="spellEnd"/>
       <w:r>
         <w:rPr>
           <w:color w:val="000000" w:themeColor="text1"/>
@@ -3267,6 +3845,7 @@
               <w:ind w:firstLine="0"/>
             </w:pPr>
             <w:r>
+              <w:lastRenderedPageBreak/>
               <w:t>Názov komponenty</w:t>
             </w:r>
           </w:p>
@@ -3329,7 +3908,6 @@
               <w:ind w:firstLine="0"/>
             </w:pPr>
             <w:r>
-              <w:lastRenderedPageBreak/>
               <w:t>Project</w:t>
             </w:r>
           </w:p>
@@ -3362,8 +3940,13 @@
               <w:spacing w:line="360" w:lineRule="auto"/>
               <w:ind w:firstLine="0"/>
             </w:pPr>
-            <w:r>
-              <w:t>Properties:</w:t>
+            <w:proofErr w:type="spellStart"/>
+            <w:r>
+              <w:t>Properties</w:t>
+            </w:r>
+            <w:proofErr w:type="spellEnd"/>
+            <w:r>
+              <w:t>:</w:t>
             </w:r>
           </w:p>
         </w:tc>
@@ -3377,7 +3960,15 @@
               <w:ind w:firstLine="0"/>
             </w:pPr>
             <w:r>
-              <w:t>Obsahuje súbory, ktoré definujú rôzne vlastnosti projektu, ako napríklad AssemblyInfo.cs, ktorý obsahuje metadáta o</w:t>
+              <w:t xml:space="preserve">Obsahuje súbory, ktoré definujú rôzne vlastnosti projektu, ako napríklad </w:t>
+            </w:r>
+            <w:proofErr w:type="spellStart"/>
+            <w:r>
+              <w:t>AssemblyInfo.cs</w:t>
+            </w:r>
+            <w:proofErr w:type="spellEnd"/>
+            <w:r>
+              <w:t>, ktorý obsahuje metadáta o</w:t>
             </w:r>
             <w:r>
               <w:t> </w:t>
@@ -3401,9 +3992,11 @@
               <w:spacing w:line="360" w:lineRule="auto"/>
               <w:ind w:firstLine="0"/>
             </w:pPr>
+            <w:proofErr w:type="spellStart"/>
             <w:r>
               <w:t>References</w:t>
             </w:r>
+            <w:proofErr w:type="spellEnd"/>
           </w:p>
         </w:tc>
         <w:tc>
@@ -3433,6 +4026,7 @@
             <w:r>
               <w:t xml:space="preserve">od ktorých projekt závisí. Môžu to byť knižnice .NET </w:t>
             </w:r>
+            <w:proofErr w:type="spellStart"/>
             <w:r>
               <w:t>f</w:t>
             </w:r>
@@ -3442,6 +4036,7 @@
             <w:r>
               <w:t>y</w:t>
             </w:r>
+            <w:proofErr w:type="spellEnd"/>
             <w:r>
               <w:t xml:space="preserve"> alebo balíky tretích strán.</w:t>
             </w:r>
@@ -3458,9 +4053,11 @@
               <w:spacing w:line="360" w:lineRule="auto"/>
               <w:ind w:firstLine="0"/>
             </w:pPr>
+            <w:proofErr w:type="spellStart"/>
             <w:r>
               <w:t>Packages.config</w:t>
             </w:r>
+            <w:proofErr w:type="spellEnd"/>
           </w:p>
         </w:tc>
         <w:tc>
@@ -3473,7 +4070,15 @@
               <w:ind w:firstLine="0"/>
             </w:pPr>
             <w:r>
-              <w:t xml:space="preserve">Súbor, ktorý obsahuje zoznam všetkých balíkov NuGet, </w:t>
+              <w:t xml:space="preserve">Súbor, ktorý obsahuje zoznam všetkých balíkov </w:t>
+            </w:r>
+            <w:proofErr w:type="spellStart"/>
+            <w:r>
+              <w:t>NuGet</w:t>
+            </w:r>
+            <w:proofErr w:type="spellEnd"/>
+            <w:r>
+              <w:t xml:space="preserve">, </w:t>
             </w:r>
             <w:r>
               <w:t xml:space="preserve">            </w:t>
@@ -3494,9 +4099,11 @@
               <w:spacing w:line="360" w:lineRule="auto"/>
               <w:ind w:firstLine="0"/>
             </w:pPr>
+            <w:proofErr w:type="spellStart"/>
             <w:r>
               <w:t>Web.config</w:t>
             </w:r>
+            <w:proofErr w:type="spellEnd"/>
           </w:p>
         </w:tc>
         <w:tc>
@@ -3560,9 +4167,11 @@
               <w:spacing w:line="360" w:lineRule="auto"/>
               <w:ind w:firstLine="0"/>
             </w:pPr>
+            <w:proofErr w:type="spellStart"/>
             <w:r>
               <w:t>book_services.asmx.cs</w:t>
             </w:r>
+            <w:proofErr w:type="spellEnd"/>
           </w:p>
         </w:tc>
         <w:tc>
@@ -3602,9 +4211,11 @@
               <w:spacing w:line="360" w:lineRule="auto"/>
               <w:ind w:firstLine="0"/>
             </w:pPr>
+            <w:proofErr w:type="spellStart"/>
             <w:r>
               <w:t>dataClass.cs</w:t>
             </w:r>
+            <w:proofErr w:type="spellEnd"/>
           </w:p>
         </w:tc>
         <w:tc>
@@ -3620,7 +4231,23 @@
               <w:t xml:space="preserve">Obsahuje 2 nami definované triedy. </w:t>
             </w:r>
             <w:r>
-              <w:t>Prvá trieda je "BookData" a druhá trieda je "TransactionData".</w:t>
+              <w:t>Prvá trieda je "</w:t>
+            </w:r>
+            <w:proofErr w:type="spellStart"/>
+            <w:r>
+              <w:t>BookData</w:t>
+            </w:r>
+            <w:proofErr w:type="spellEnd"/>
+            <w:r>
+              <w:t>" a druhá trieda je "</w:t>
+            </w:r>
+            <w:proofErr w:type="spellStart"/>
+            <w:r>
+              <w:t>TransactionData</w:t>
+            </w:r>
+            <w:proofErr w:type="spellEnd"/>
+            <w:r>
+              <w:t>".</w:t>
             </w:r>
           </w:p>
         </w:tc>
@@ -3650,7 +4277,23 @@
               <w:ind w:firstLine="0"/>
             </w:pPr>
             <w:r>
-              <w:t>Tento priečinok obsahuje binárny výstup procesu zostavovania vrátane spustiteľných súborov (.exe) a knižníc dynamického prepojenia (.dll)</w:t>
+              <w:t>Tento priečinok obsahuje binárny výstup procesu zostavovania vrátane spustiteľných súborov (.</w:t>
+            </w:r>
+            <w:proofErr w:type="spellStart"/>
+            <w:r>
+              <w:t>exe</w:t>
+            </w:r>
+            <w:proofErr w:type="spellEnd"/>
+            <w:r>
+              <w:t>) a knižníc dynamického prepojenia (.</w:t>
+            </w:r>
+            <w:proofErr w:type="spellStart"/>
+            <w:r>
+              <w:t>dll</w:t>
+            </w:r>
+            <w:proofErr w:type="spellEnd"/>
+            <w:r>
+              <w:t>)</w:t>
             </w:r>
             <w:r>
               <w:t>.</w:t>
@@ -3669,7 +4312,15 @@
               <w:ind w:firstLine="0"/>
             </w:pPr>
             <w:r>
-              <w:t>priečinok obj:</w:t>
+              <w:t xml:space="preserve">priečinok </w:t>
+            </w:r>
+            <w:proofErr w:type="spellStart"/>
+            <w:r>
+              <w:t>obj</w:t>
+            </w:r>
+            <w:proofErr w:type="spellEnd"/>
+            <w:r>
+              <w:t>:</w:t>
             </w:r>
           </w:p>
         </w:tc>
@@ -3683,7 +4334,15 @@
               <w:ind w:firstLine="0"/>
             </w:pPr>
             <w:r>
-              <w:t>Tento priečinok obsahuje priebežné súbory vytvorené počas procesu zostavovania, ako sú objektové súbory (.obj), dočasné súbory a iné artefakty.</w:t>
+              <w:t>Tento priečinok obsahuje priebežné súbory vytvorené počas procesu zostavovania, ako sú objektové súbory (.</w:t>
+            </w:r>
+            <w:proofErr w:type="spellStart"/>
+            <w:r>
+              <w:t>obj</w:t>
+            </w:r>
+            <w:proofErr w:type="spellEnd"/>
+            <w:r>
+              <w:t>), dočasné súbory a iné artefakty.</w:t>
             </w:r>
           </w:p>
         </w:tc>
@@ -3699,8 +4358,13 @@
               <w:ind w:firstLine="0"/>
             </w:pPr>
             <w:r>
-              <w:t>priečinok packages</w:t>
-            </w:r>
+              <w:t xml:space="preserve">priečinok </w:t>
+            </w:r>
+            <w:proofErr w:type="spellStart"/>
+            <w:r>
+              <w:t>packages</w:t>
+            </w:r>
+            <w:proofErr w:type="spellEnd"/>
           </w:p>
         </w:tc>
         <w:tc>
@@ -3716,7 +4380,23 @@
               <w:t>P</w:t>
             </w:r>
             <w:r>
-              <w:t>riečinok packages (balíky): Tento priečinok obsahuje balíky NuGet, od ktorých aplikácia závisí, spolu s ich závislosťami.</w:t>
+              <w:t xml:space="preserve">riečinok </w:t>
+            </w:r>
+            <w:proofErr w:type="spellStart"/>
+            <w:r>
+              <w:t>packages</w:t>
+            </w:r>
+            <w:proofErr w:type="spellEnd"/>
+            <w:r>
+              <w:t xml:space="preserve"> (balíky): Tento priečinok obsahuje balíky </w:t>
+            </w:r>
+            <w:proofErr w:type="spellStart"/>
+            <w:r>
+              <w:t>NuGet</w:t>
+            </w:r>
+            <w:proofErr w:type="spellEnd"/>
+            <w:r>
+              <w:t>, od ktorých aplikácia závisí, spolu s ich závislosťami.</w:t>
             </w:r>
           </w:p>
         </w:tc>
@@ -3735,7 +4415,15 @@
               <w:t>p</w:t>
             </w:r>
             <w:r>
-              <w:t xml:space="preserve">riečinok xml </w:t>
+              <w:t xml:space="preserve">riečinok </w:t>
+            </w:r>
+            <w:proofErr w:type="spellStart"/>
+            <w:r>
+              <w:t>xml</w:t>
+            </w:r>
+            <w:proofErr w:type="spellEnd"/>
+            <w:r>
+              <w:t xml:space="preserve"> </w:t>
             </w:r>
           </w:p>
         </w:tc>
@@ -3783,8 +4471,13 @@
               <w:t>p</w:t>
             </w:r>
             <w:r>
-              <w:t>riečinok static</w:t>
-            </w:r>
+              <w:t xml:space="preserve">riečinok </w:t>
+            </w:r>
+            <w:proofErr w:type="spellStart"/>
+            <w:r>
+              <w:t>static</w:t>
+            </w:r>
+            <w:proofErr w:type="spellEnd"/>
           </w:p>
         </w:tc>
         <w:tc>
@@ -3797,7 +4490,23 @@
               <w:ind w:firstLine="0"/>
             </w:pPr>
             <w:r>
-              <w:t>Obsahuje html css a javascriptové súbory klienta</w:t>
+              <w:t xml:space="preserve">Obsahuje html </w:t>
+            </w:r>
+            <w:proofErr w:type="spellStart"/>
+            <w:r>
+              <w:t>css</w:t>
+            </w:r>
+            <w:proofErr w:type="spellEnd"/>
+            <w:r>
+              <w:t xml:space="preserve"> a </w:t>
+            </w:r>
+            <w:proofErr w:type="spellStart"/>
+            <w:r>
+              <w:t>javascriptové</w:t>
+            </w:r>
+            <w:proofErr w:type="spellEnd"/>
+            <w:r>
+              <w:t xml:space="preserve"> súbory klienta</w:t>
             </w:r>
             <w:r>
               <w:t>.</w:t>
@@ -3808,7 +4517,6 @@
     </w:tbl>
     <w:p>
       <w:pPr>
-        <w:pStyle w:val="Odsekzoznamu"/>
         <w:ind w:firstLine="0"/>
         <w:jc w:val="both"/>
       </w:pPr>

</xml_diff>